<commit_message>
Plan van aanpak, kleine wijzigingen.
</commit_message>
<xml_diff>
--- a/Documentatie/Plan van aanpak.docx
+++ b/Documentatie/Plan van aanpak.docx
@@ -1,10 +1,10 @@
 
 <file path=word/document.xml><?xml version="1.0" encoding="utf-8"?>
-<w:document xmlns:wpc="http://schemas.microsoft.com/office/word/2010/wordprocessingCanvas" xmlns:mc="http://schemas.openxmlformats.org/markup-compatibility/2006" xmlns:o="urn:schemas-microsoft-com:office:office" xmlns:r="http://schemas.openxmlformats.org/officeDocument/2006/relationships" xmlns:m="http://schemas.openxmlformats.org/officeDocument/2006/math" xmlns:v="urn:schemas-microsoft-com:vml" xmlns:wp14="http://schemas.microsoft.com/office/word/2010/wordprocessingDrawing" xmlns:wp="http://schemas.openxmlformats.org/drawingml/2006/wordprocessingDrawing" xmlns:w10="urn:schemas-microsoft-com:office:word" xmlns:w="http://schemas.openxmlformats.org/wordprocessingml/2006/main" xmlns:w14="http://schemas.microsoft.com/office/word/2010/wordml" xmlns:w15="http://schemas.microsoft.com/office/word/2012/wordml" xmlns:wpg="http://schemas.microsoft.com/office/word/2010/wordprocessingGroup" xmlns:wpi="http://schemas.microsoft.com/office/word/2010/wordprocessingInk" xmlns:wne="http://schemas.microsoft.com/office/word/2006/wordml" xmlns:wps="http://schemas.microsoft.com/office/word/2010/wordprocessingShape" mc:Ignorable="w14 w15 wp14">
+<w:document xmlns:wpc="http://schemas.microsoft.com/office/word/2010/wordprocessingCanvas" xmlns:mc="http://schemas.openxmlformats.org/markup-compatibility/2006" xmlns:o="urn:schemas-microsoft-com:office:office" xmlns:r="http://schemas.openxmlformats.org/officeDocument/2006/relationships" xmlns:m="http://schemas.openxmlformats.org/officeDocument/2006/math" xmlns:v="urn:schemas-microsoft-com:vml" xmlns:wp14="http://schemas.microsoft.com/office/word/2010/wordprocessingDrawing" xmlns:wp="http://schemas.openxmlformats.org/drawingml/2006/wordprocessingDrawing" xmlns:w10="urn:schemas-microsoft-com:office:word" xmlns:w="http://schemas.openxmlformats.org/wordprocessingml/2006/main" xmlns:w14="http://schemas.microsoft.com/office/word/2010/wordml" xmlns:wpg="http://schemas.microsoft.com/office/word/2010/wordprocessingGroup" xmlns:wpi="http://schemas.microsoft.com/office/word/2010/wordprocessingInk" xmlns:wne="http://schemas.microsoft.com/office/word/2006/wordml" xmlns:wps="http://schemas.microsoft.com/office/word/2010/wordprocessingShape" mc:Ignorable="w14 wp14">
   <w:body>
     <w:p>
       <w:pPr>
-        <w:pStyle w:val="Heading1"/>
+        <w:pStyle w:val="Kop1"/>
       </w:pPr>
       <w:bookmarkStart w:id="0" w:name="_Toc448753036"/>
       <w:r>
@@ -15,16 +15,11 @@
     <w:p/>
     <w:p>
       <w:pPr>
-        <w:pStyle w:val="Title"/>
-      </w:pPr>
-      <w:r>
-        <w:t xml:space="preserve">Movie database </w:t>
-      </w:r>
-      <w:proofErr w:type="spellStart"/>
-      <w:r>
-        <w:t>webapplicatie</w:t>
-      </w:r>
-      <w:proofErr w:type="spellEnd"/>
+        <w:pStyle w:val="Titel"/>
+      </w:pPr>
+      <w:r>
+        <w:t>Movie database webapplicatie</w:t>
+      </w:r>
     </w:p>
     <w:p/>
     <w:p>
@@ -42,13 +37,8 @@
     </w:p>
     <w:p>
       <w:r>
-        <w:t xml:space="preserve">Peter van der </w:t>
-      </w:r>
-      <w:proofErr w:type="spellStart"/>
-      <w:r>
-        <w:t>Krift</w:t>
-      </w:r>
-      <w:proofErr w:type="spellEnd"/>
+        <w:t>Peter van der Krift</w:t>
+      </w:r>
       <w:r>
         <w:br/>
         <w:t>Aardrijk 67</w:t>
@@ -71,13 +61,8 @@
     </w:p>
     <w:p>
       <w:r>
-        <w:t xml:space="preserve">Menno van der </w:t>
-      </w:r>
-      <w:proofErr w:type="spellStart"/>
-      <w:r>
-        <w:t>Krift</w:t>
-      </w:r>
-      <w:proofErr w:type="spellEnd"/>
+        <w:t>Menno van der Krift</w:t>
+      </w:r>
       <w:r>
         <w:br/>
         <w:t>Mike Oerlemans</w:t>
@@ -95,7 +80,6 @@
         </w:rPr>
         <w:br/>
       </w:r>
-      <w:proofErr w:type="spellStart"/>
       <w:r>
         <w:rPr>
           <w:b/>
@@ -103,7 +87,6 @@
         </w:rPr>
         <w:t>Klassen</w:t>
       </w:r>
-      <w:proofErr w:type="spellEnd"/>
     </w:p>
     <w:p>
       <w:pPr>
@@ -170,7 +153,7 @@
     <w:p/>
     <w:p>
       <w:pPr>
-        <w:pStyle w:val="Heading2"/>
+        <w:pStyle w:val="Kop2"/>
       </w:pPr>
       <w:bookmarkStart w:id="1" w:name="_Toc448753037"/>
       <w:r>
@@ -204,7 +187,7 @@
       <w:sdtContent>
         <w:p>
           <w:pPr>
-            <w:pStyle w:val="TOCHeading"/>
+            <w:pStyle w:val="Kopvaninhoudsopgave"/>
             <w:rPr>
               <w:lang w:val="nl-NL"/>
             </w:rPr>
@@ -218,7 +201,7 @@
         </w:p>
         <w:p>
           <w:pPr>
-            <w:pStyle w:val="TOC1"/>
+            <w:pStyle w:val="Inhopg1"/>
             <w:tabs>
               <w:tab w:val="right" w:leader="dot" w:pos="9062"/>
             </w:tabs>
@@ -297,7 +280,7 @@
         </w:p>
         <w:p>
           <w:pPr>
-            <w:pStyle w:val="TOC2"/>
+            <w:pStyle w:val="Inhopg2"/>
             <w:tabs>
               <w:tab w:val="right" w:leader="dot" w:pos="9062"/>
             </w:tabs>
@@ -367,7 +350,7 @@
         </w:p>
         <w:p>
           <w:pPr>
-            <w:pStyle w:val="TOC2"/>
+            <w:pStyle w:val="Inhopg2"/>
             <w:tabs>
               <w:tab w:val="right" w:leader="dot" w:pos="9062"/>
             </w:tabs>
@@ -437,7 +420,7 @@
         </w:p>
         <w:p>
           <w:pPr>
-            <w:pStyle w:val="TOC2"/>
+            <w:pStyle w:val="Inhopg2"/>
             <w:tabs>
               <w:tab w:val="right" w:leader="dot" w:pos="9062"/>
             </w:tabs>
@@ -507,7 +490,7 @@
         </w:p>
         <w:p>
           <w:pPr>
-            <w:pStyle w:val="TOC2"/>
+            <w:pStyle w:val="Inhopg2"/>
             <w:tabs>
               <w:tab w:val="right" w:leader="dot" w:pos="9062"/>
             </w:tabs>
@@ -577,7 +560,7 @@
         </w:p>
         <w:p>
           <w:pPr>
-            <w:pStyle w:val="TOC2"/>
+            <w:pStyle w:val="Inhopg2"/>
             <w:tabs>
               <w:tab w:val="right" w:leader="dot" w:pos="9062"/>
             </w:tabs>
@@ -647,7 +630,7 @@
         </w:p>
         <w:p>
           <w:pPr>
-            <w:pStyle w:val="TOC3"/>
+            <w:pStyle w:val="Inhopg3"/>
             <w:tabs>
               <w:tab w:val="right" w:leader="dot" w:pos="9062"/>
             </w:tabs>
@@ -715,7 +698,7 @@
         </w:p>
         <w:p>
           <w:pPr>
-            <w:pStyle w:val="TOC3"/>
+            <w:pStyle w:val="Inhopg3"/>
             <w:tabs>
               <w:tab w:val="right" w:leader="dot" w:pos="9062"/>
             </w:tabs>
@@ -783,7 +766,7 @@
         </w:p>
         <w:p>
           <w:pPr>
-            <w:pStyle w:val="TOC3"/>
+            <w:pStyle w:val="Inhopg3"/>
             <w:tabs>
               <w:tab w:val="right" w:leader="dot" w:pos="9062"/>
             </w:tabs>
@@ -851,7 +834,7 @@
         </w:p>
         <w:p>
           <w:pPr>
-            <w:pStyle w:val="TOC3"/>
+            <w:pStyle w:val="Inhopg3"/>
             <w:tabs>
               <w:tab w:val="right" w:leader="dot" w:pos="9062"/>
             </w:tabs>
@@ -919,7 +902,7 @@
         </w:p>
         <w:p>
           <w:pPr>
-            <w:pStyle w:val="TOC3"/>
+            <w:pStyle w:val="Inhopg3"/>
             <w:tabs>
               <w:tab w:val="right" w:leader="dot" w:pos="9062"/>
             </w:tabs>
@@ -987,7 +970,7 @@
         </w:p>
         <w:p>
           <w:pPr>
-            <w:pStyle w:val="TOC3"/>
+            <w:pStyle w:val="Inhopg3"/>
             <w:tabs>
               <w:tab w:val="right" w:leader="dot" w:pos="9062"/>
             </w:tabs>
@@ -1055,7 +1038,7 @@
         </w:p>
         <w:p>
           <w:pPr>
-            <w:pStyle w:val="TOC3"/>
+            <w:pStyle w:val="Inhopg3"/>
             <w:tabs>
               <w:tab w:val="right" w:leader="dot" w:pos="9062"/>
             </w:tabs>
@@ -1123,7 +1106,7 @@
         </w:p>
         <w:p>
           <w:pPr>
-            <w:pStyle w:val="TOC3"/>
+            <w:pStyle w:val="Inhopg3"/>
             <w:tabs>
               <w:tab w:val="right" w:leader="dot" w:pos="9062"/>
             </w:tabs>
@@ -1191,7 +1174,7 @@
         </w:p>
         <w:p>
           <w:pPr>
-            <w:pStyle w:val="TOC3"/>
+            <w:pStyle w:val="Inhopg3"/>
             <w:tabs>
               <w:tab w:val="right" w:leader="dot" w:pos="9062"/>
             </w:tabs>
@@ -1259,7 +1242,7 @@
         </w:p>
         <w:p>
           <w:pPr>
-            <w:pStyle w:val="TOC3"/>
+            <w:pStyle w:val="Inhopg3"/>
             <w:tabs>
               <w:tab w:val="right" w:leader="dot" w:pos="9062"/>
             </w:tabs>
@@ -1327,7 +1310,7 @@
         </w:p>
         <w:p>
           <w:pPr>
-            <w:pStyle w:val="TOC3"/>
+            <w:pStyle w:val="Inhopg3"/>
             <w:tabs>
               <w:tab w:val="right" w:leader="dot" w:pos="9062"/>
             </w:tabs>
@@ -1395,7 +1378,7 @@
         </w:p>
         <w:p>
           <w:pPr>
-            <w:pStyle w:val="TOC3"/>
+            <w:pStyle w:val="Inhopg3"/>
             <w:tabs>
               <w:tab w:val="right" w:leader="dot" w:pos="9062"/>
             </w:tabs>
@@ -1418,8 +1401,6 @@
               </w:rPr>
               <w:tab/>
             </w:r>
-            <w:bookmarkStart w:id="2" w:name="_GoBack"/>
-            <w:bookmarkEnd w:id="2"/>
             <w:r>
               <w:rPr>
                 <w:noProof/>
@@ -1465,7 +1446,7 @@
         </w:p>
         <w:p>
           <w:pPr>
-            <w:pStyle w:val="TOC2"/>
+            <w:pStyle w:val="Inhopg2"/>
             <w:tabs>
               <w:tab w:val="right" w:leader="dot" w:pos="9062"/>
             </w:tabs>
@@ -1535,7 +1516,7 @@
         </w:p>
         <w:p>
           <w:pPr>
-            <w:pStyle w:val="TOC2"/>
+            <w:pStyle w:val="Inhopg2"/>
             <w:tabs>
               <w:tab w:val="right" w:leader="dot" w:pos="9062"/>
             </w:tabs>
@@ -1605,7 +1586,7 @@
         </w:p>
         <w:p>
           <w:pPr>
-            <w:pStyle w:val="TOC2"/>
+            <w:pStyle w:val="Inhopg2"/>
             <w:tabs>
               <w:tab w:val="right" w:leader="dot" w:pos="9062"/>
             </w:tabs>
@@ -1675,7 +1656,7 @@
         </w:p>
         <w:p>
           <w:pPr>
-            <w:pStyle w:val="TOC2"/>
+            <w:pStyle w:val="Inhopg2"/>
             <w:tabs>
               <w:tab w:val="right" w:leader="dot" w:pos="9062"/>
             </w:tabs>
@@ -1745,7 +1726,7 @@
         </w:p>
         <w:p>
           <w:pPr>
-            <w:pStyle w:val="TOC2"/>
+            <w:pStyle w:val="Inhopg2"/>
             <w:tabs>
               <w:tab w:val="right" w:leader="dot" w:pos="9062"/>
             </w:tabs>
@@ -1815,7 +1796,7 @@
         </w:p>
         <w:p>
           <w:pPr>
-            <w:pStyle w:val="TOC2"/>
+            <w:pStyle w:val="Inhopg2"/>
             <w:tabs>
               <w:tab w:val="right" w:leader="dot" w:pos="9062"/>
             </w:tabs>
@@ -1885,7 +1866,7 @@
         </w:p>
         <w:p>
           <w:pPr>
-            <w:pStyle w:val="TOC2"/>
+            <w:pStyle w:val="Inhopg2"/>
             <w:tabs>
               <w:tab w:val="right" w:leader="dot" w:pos="9062"/>
             </w:tabs>
@@ -1955,7 +1936,7 @@
         </w:p>
         <w:p>
           <w:pPr>
-            <w:pStyle w:val="TOC2"/>
+            <w:pStyle w:val="Inhopg2"/>
             <w:tabs>
               <w:tab w:val="right" w:leader="dot" w:pos="9062"/>
             </w:tabs>
@@ -2040,233 +2021,209 @@
     <w:p/>
     <w:p>
       <w:pPr>
-        <w:pStyle w:val="Heading2"/>
-      </w:pPr>
-      <w:bookmarkStart w:id="3" w:name="_Toc448753038"/>
+        <w:pStyle w:val="Kop2"/>
+      </w:pPr>
+      <w:bookmarkStart w:id="2" w:name="_Toc448753038"/>
       <w:r>
         <w:lastRenderedPageBreak/>
         <w:t>Achtergronden</w:t>
       </w:r>
+      <w:bookmarkEnd w:id="2"/>
+    </w:p>
+    <w:p>
+      <w:r>
+        <w:t xml:space="preserve">De organisatie bestaande </w:t>
+      </w:r>
+      <w:r>
+        <w:t xml:space="preserve">Menno van der Krift en </w:t>
+      </w:r>
+      <w:r>
+        <w:t>Mike Oerlemans, beiden student Media development aan het Radius C</w:t>
+      </w:r>
+      <w:r>
+        <w:t>ollege</w:t>
+      </w:r>
+      <w:r>
+        <w:t xml:space="preserve"> te Breda</w:t>
+      </w:r>
+      <w:r>
+        <w:t>. Hebben de opdracht om voor de opdrachtgever Peter van der Krift een movie database webapplicatie te maken.</w:t>
+      </w:r>
+    </w:p>
+    <w:p>
+      <w:r>
+        <w:t>Het project zal worden uitgevoerd op school tijdens de projecturen die staan voor dit project. Dit zal in de periode van 11-04-2016 t/m 17-06-2016 gebeuren.</w:t>
+      </w:r>
+    </w:p>
+    <w:p>
+      <w:pPr>
+        <w:pStyle w:val="Kop2"/>
+      </w:pPr>
+      <w:bookmarkStart w:id="3" w:name="_Toc448753039"/>
+      <w:r>
+        <w:t>Doelstellingen</w:t>
+      </w:r>
       <w:bookmarkEnd w:id="3"/>
     </w:p>
     <w:p>
       <w:r>
-        <w:t xml:space="preserve">De organisatie bestaande </w:t>
-      </w:r>
-      <w:r>
-        <w:t xml:space="preserve">Menno van der </w:t>
+        <w:t xml:space="preserve">Voor de opdrachtgever was er behoefte aan een overzichtelijke webapplicatie waarin hij films kan opzoeken en een aantal zaken kan bijhouden. Zaken zoals het bijhouden van een eigen </w:t>
       </w:r>
       <w:proofErr w:type="spellStart"/>
       <w:r>
-        <w:t>Krift</w:t>
+        <w:t>wish</w:t>
       </w:r>
       <w:proofErr w:type="spellEnd"/>
       <w:r>
-        <w:t xml:space="preserve"> en Mike Oerlemans, beiden student </w:t>
+        <w:t xml:space="preserve">- en </w:t>
       </w:r>
       <w:proofErr w:type="spellStart"/>
       <w:r>
-        <w:t>mediadevelopment</w:t>
+        <w:t>watchlist</w:t>
       </w:r>
       <w:proofErr w:type="spellEnd"/>
       <w:r>
-        <w:t xml:space="preserve"> aan het Radius college. Hebben de opdracht om voor de opdrachtgever Peter van der </w:t>
+        <w:t>, een lijst met films die hij al heeft bekeken en zijn eigen collectie.</w:t>
+      </w:r>
+    </w:p>
+    <w:p>
+      <w:r>
+        <w:t>Als uitbreiding van de webapplicatie</w:t>
+      </w:r>
+      <w:r>
+        <w:t xml:space="preserve"> leek het hem meteen een goed idee om er een gebruikerssysteem aan te koppelen, zodat de webapplicatie </w:t>
+      </w:r>
+      <w:r>
+        <w:t>online te</w:t>
+      </w:r>
+      <w:r>
+        <w:t xml:space="preserve"> gebruiken is door andere gebruikers.</w:t>
+      </w:r>
+    </w:p>
+    <w:p>
+      <w:r>
+        <w:t>H</w:t>
+      </w:r>
+      <w:r>
+        <w:t>et uiteindelijke product zal</w:t>
+      </w:r>
+      <w:r>
+        <w:t xml:space="preserve"> een movie database worden met gebruikerssysteem, waar gebruikers zelf een al bekeken lijst, </w:t>
       </w:r>
       <w:proofErr w:type="spellStart"/>
       <w:r>
-        <w:t>Krift</w:t>
+        <w:t>wish</w:t>
       </w:r>
       <w:proofErr w:type="spellEnd"/>
       <w:r>
-        <w:t xml:space="preserve"> een movie database </w:t>
+        <w:t xml:space="preserve">- en </w:t>
       </w:r>
       <w:proofErr w:type="spellStart"/>
-      <w:r>
-        <w:t>webapplicatie</w:t>
+      <w:proofErr w:type="gramStart"/>
+      <w:r>
+        <w:t>watchlist</w:t>
       </w:r>
       <w:proofErr w:type="spellEnd"/>
       <w:r>
-        <w:t xml:space="preserve"> te maken.</w:t>
-      </w:r>
-    </w:p>
-    <w:p>
-      <w:r>
-        <w:t>Het project zal worden uitgevoerd op school tijdens de projecturen die staan voor dit project. Dit zal in de periode van 11-04-2016 t/m 17-06-2016 gebeuren.</w:t>
-      </w:r>
-    </w:p>
-    <w:p>
-      <w:pPr>
-        <w:pStyle w:val="Heading2"/>
-      </w:pPr>
-      <w:bookmarkStart w:id="4" w:name="_Toc448753039"/>
-      <w:r>
-        <w:t>Doelstellingen</w:t>
+        <w:t xml:space="preserve"> </w:t>
+      </w:r>
+      <w:r>
+        <w:t xml:space="preserve"> </w:t>
+      </w:r>
+      <w:proofErr w:type="gramEnd"/>
+      <w:r>
+        <w:t>en eigen collectie bij kunnen houden.</w:t>
+      </w:r>
+    </w:p>
+    <w:p>
+      <w:pPr>
+        <w:pStyle w:val="Kop2"/>
+      </w:pPr>
+      <w:bookmarkStart w:id="4" w:name="_Toc448753040"/>
+      <w:r>
+        <w:t>Project opdrachten</w:t>
       </w:r>
       <w:bookmarkEnd w:id="4"/>
     </w:p>
     <w:p>
       <w:r>
-        <w:t xml:space="preserve">Voor de opdrachtgever was er behoefte aan een overzichtelijke </w:t>
+        <w:t>Projectnaam</w:t>
+      </w:r>
+      <w:r>
+        <w:t>: Movie database webapplicatie.</w:t>
+      </w:r>
+    </w:p>
+    <w:p>
+      <w:r>
+        <w:t xml:space="preserve">Het project bestaat uit een aantal verschillende opdrachten. De meest belangrijke: Documentatie opbouwen, research doen </w:t>
       </w:r>
       <w:proofErr w:type="spellStart"/>
       <w:r>
-        <w:t>webapplicatie</w:t>
+        <w:t>moviemeter</w:t>
       </w:r>
       <w:proofErr w:type="spellEnd"/>
       <w:r>
-        <w:t xml:space="preserve"> waarin hij films kan opzoeken en een aantal zaken kan bijhouden. Zaken zoals het bijhouden van een eigen </w:t>
+        <w:t xml:space="preserve"> </w:t>
       </w:r>
       <w:proofErr w:type="spellStart"/>
       <w:r>
-        <w:t>wish</w:t>
+        <w:t>api</w:t>
       </w:r>
       <w:proofErr w:type="spellEnd"/>
       <w:r>
-        <w:t xml:space="preserve">- en </w:t>
+        <w:t xml:space="preserve">, </w:t>
       </w:r>
       <w:proofErr w:type="spellStart"/>
       <w:r>
+        <w:t>moviemeter</w:t>
+      </w:r>
+      <w:proofErr w:type="spellEnd"/>
+      <w:r>
+        <w:t xml:space="preserve"> </w:t>
+      </w:r>
+      <w:proofErr w:type="spellStart"/>
+      <w:r>
+        <w:t>api</w:t>
+      </w:r>
+      <w:proofErr w:type="spellEnd"/>
+      <w:r>
+        <w:t xml:space="preserve"> implementeren in eigen systeem. Daaraan een eigen database toevoegen en een eigen gebruikerssysteem koppelen.</w:t>
+      </w:r>
+    </w:p>
+    <w:p>
+      <w:r>
+        <w:t xml:space="preserve">Eigen gebruikers hebben de mogelijkheid 3 verschillende lijsten bij te houden, namelijk: wishlist, </w:t>
+      </w:r>
+      <w:proofErr w:type="spellStart"/>
+      <w:r>
         <w:t>watchlist</w:t>
       </w:r>
       <w:proofErr w:type="spellEnd"/>
       <w:r>
-        <w:t>. Ook een lijst met films die hij bekeken heeft.</w:t>
-      </w:r>
-    </w:p>
-    <w:p>
-      <w:r>
-        <w:t xml:space="preserve">Aangezien de applicatie dan toch gebouwd moet worden leek het hem meteen een goed idee om er een gebruikerssysteem aan te koppelen, zodat de </w:t>
+        <w:t xml:space="preserve"> en bekeken lijst.</w:t>
+      </w:r>
+    </w:p>
+    <w:p>
+      <w:r>
+        <w:t>De gebruikers moeten ook beheerd kunnen worden door een</w:t>
+      </w:r>
+      <w:bookmarkStart w:id="5" w:name="_GoBack"/>
+      <w:bookmarkEnd w:id="5"/>
+      <w:r>
+        <w:t xml:space="preserve"> </w:t>
       </w:r>
       <w:proofErr w:type="spellStart"/>
       <w:r>
-        <w:t>webapplicatie</w:t>
+        <w:t>admin</w:t>
       </w:r>
       <w:proofErr w:type="spellEnd"/>
       <w:r>
-        <w:t xml:space="preserve"> ook te gebruiken is door andere gebruikers.</w:t>
-      </w:r>
-    </w:p>
-    <w:p>
-      <w:r>
-        <w:t xml:space="preserve">Het uiteindelijke product zal dus een movie database worden met gebruikerssysteem, waar gebruikers zelf een al bekeken lijst, </w:t>
-      </w:r>
-      <w:proofErr w:type="spellStart"/>
-      <w:r>
-        <w:t>wish</w:t>
-      </w:r>
-      <w:proofErr w:type="spellEnd"/>
-      <w:r>
-        <w:t xml:space="preserve">- en </w:t>
-      </w:r>
-      <w:proofErr w:type="spellStart"/>
-      <w:r>
-        <w:t>watchlist</w:t>
-      </w:r>
-      <w:proofErr w:type="spellEnd"/>
-      <w:r>
-        <w:t xml:space="preserve"> kunnen bijhouden.</w:t>
-      </w:r>
-    </w:p>
-    <w:p>
-      <w:pPr>
-        <w:pStyle w:val="Heading2"/>
-      </w:pPr>
-      <w:bookmarkStart w:id="5" w:name="_Toc448753040"/>
-      <w:r>
-        <w:t>Project opdrachten</w:t>
-      </w:r>
-      <w:bookmarkEnd w:id="5"/>
-    </w:p>
-    <w:p>
-      <w:r>
-        <w:t>Projectnaam</w:t>
-      </w:r>
-      <w:r>
-        <w:t xml:space="preserve">: Movie database </w:t>
-      </w:r>
-      <w:proofErr w:type="spellStart"/>
-      <w:r>
-        <w:t>webapplicatie</w:t>
-      </w:r>
-      <w:proofErr w:type="spellEnd"/>
-      <w:r>
-        <w:t>.</w:t>
-      </w:r>
-    </w:p>
-    <w:p>
-      <w:r>
-        <w:t xml:space="preserve">Het project bestaat uit een aantal verschillende opdrachten. De meest belangrijke: Documentatie opbouwen, research doen </w:t>
-      </w:r>
-      <w:proofErr w:type="spellStart"/>
-      <w:r>
-        <w:t>moviemeter</w:t>
-      </w:r>
-      <w:proofErr w:type="spellEnd"/>
-      <w:r>
-        <w:t xml:space="preserve"> </w:t>
-      </w:r>
-      <w:proofErr w:type="spellStart"/>
-      <w:r>
-        <w:t>api</w:t>
-      </w:r>
-      <w:proofErr w:type="spellEnd"/>
-      <w:r>
-        <w:t xml:space="preserve">, </w:t>
-      </w:r>
-      <w:proofErr w:type="spellStart"/>
-      <w:r>
-        <w:t>moviemeter</w:t>
-      </w:r>
-      <w:proofErr w:type="spellEnd"/>
-      <w:r>
-        <w:t xml:space="preserve"> </w:t>
-      </w:r>
-      <w:proofErr w:type="spellStart"/>
-      <w:r>
-        <w:t>api</w:t>
-      </w:r>
-      <w:proofErr w:type="spellEnd"/>
-      <w:r>
-        <w:t xml:space="preserve"> implementeren in eigen systeem. Daaraan een eigen database toevoegen en een eigen gebruikerssysteem koppelen.</w:t>
-      </w:r>
-    </w:p>
-    <w:p>
-      <w:r>
-        <w:t xml:space="preserve">Eigen gebruikers hebben de mogelijkheid 3 verschillende lijsten bij te houden, namelijk: </w:t>
-      </w:r>
-      <w:proofErr w:type="spellStart"/>
-      <w:r>
-        <w:t>wishlist</w:t>
-      </w:r>
-      <w:proofErr w:type="spellEnd"/>
-      <w:r>
-        <w:t xml:space="preserve">, </w:t>
-      </w:r>
-      <w:proofErr w:type="spellStart"/>
-      <w:r>
-        <w:t>watchlist</w:t>
-      </w:r>
-      <w:proofErr w:type="spellEnd"/>
-      <w:r>
-        <w:t xml:space="preserve"> en bekeken lijst.</w:t>
-      </w:r>
-    </w:p>
-    <w:p>
-      <w:r>
-        <w:t xml:space="preserve">De gebruikers moeten ook beheerd kunnen worden door een </w:t>
-      </w:r>
-      <w:proofErr w:type="spellStart"/>
-      <w:r>
-        <w:t>admin</w:t>
-      </w:r>
-      <w:proofErr w:type="spellEnd"/>
-      <w:r>
         <w:t>. Naast dat is het voor de gebruiker zelf mogelijk om een account aan te maken en te beheren, bijvoorbeeld wachtwoord en/of e-mailadres wijzigen.</w:t>
       </w:r>
     </w:p>
     <w:p>
       <w:pPr>
-        <w:pStyle w:val="Heading2"/>
+        <w:pStyle w:val="Kop2"/>
       </w:pPr>
       <w:bookmarkStart w:id="6" w:name="_Toc448753041"/>
       <w:r>
@@ -2276,7 +2233,7 @@
     </w:p>
     <w:p>
       <w:pPr>
-        <w:pStyle w:val="Heading3"/>
+        <w:pStyle w:val="Kop3"/>
       </w:pPr>
       <w:bookmarkStart w:id="7" w:name="_Toc448753042"/>
       <w:r>
@@ -2301,7 +2258,7 @@
     </w:p>
     <w:p>
       <w:pPr>
-        <w:pStyle w:val="ListParagraph"/>
+        <w:pStyle w:val="Lijstalinea"/>
         <w:numPr>
           <w:ilvl w:val="0"/>
           <w:numId w:val="2"/>
@@ -2313,7 +2270,7 @@
     </w:p>
     <w:p>
       <w:pPr>
-        <w:pStyle w:val="ListParagraph"/>
+        <w:pStyle w:val="Lijstalinea"/>
         <w:numPr>
           <w:ilvl w:val="0"/>
           <w:numId w:val="2"/>
@@ -2325,7 +2282,7 @@
     </w:p>
     <w:p>
       <w:pPr>
-        <w:pStyle w:val="ListParagraph"/>
+        <w:pStyle w:val="Lijstalinea"/>
         <w:numPr>
           <w:ilvl w:val="0"/>
           <w:numId w:val="2"/>
@@ -2337,27 +2294,19 @@
     </w:p>
     <w:p>
       <w:pPr>
-        <w:pStyle w:val="ListParagraph"/>
+        <w:pStyle w:val="Lijstalinea"/>
         <w:numPr>
           <w:ilvl w:val="0"/>
           <w:numId w:val="2"/>
         </w:numPr>
       </w:pPr>
       <w:r>
-        <w:t>Prototype (</w:t>
-      </w:r>
-      <w:proofErr w:type="spellStart"/>
-      <w:r>
-        <w:t>wireframes</w:t>
-      </w:r>
-      <w:proofErr w:type="spellEnd"/>
-      <w:r>
-        <w:t>) gebaseerd op interview</w:t>
-      </w:r>
-    </w:p>
-    <w:p>
-      <w:pPr>
-        <w:pStyle w:val="Heading3"/>
+        <w:t>Prototype (wireframes) gebaseerd op interview</w:t>
+      </w:r>
+    </w:p>
+    <w:p>
+      <w:pPr>
+        <w:pStyle w:val="Kop3"/>
       </w:pPr>
       <w:bookmarkStart w:id="8" w:name="_Toc448753043"/>
       <w:r>
@@ -2382,7 +2331,7 @@
     </w:p>
     <w:p>
       <w:pPr>
-        <w:pStyle w:val="ListParagraph"/>
+        <w:pStyle w:val="Lijstalinea"/>
         <w:numPr>
           <w:ilvl w:val="0"/>
           <w:numId w:val="2"/>
@@ -2394,7 +2343,7 @@
     </w:p>
     <w:p>
       <w:pPr>
-        <w:pStyle w:val="ListParagraph"/>
+        <w:pStyle w:val="Lijstalinea"/>
         <w:numPr>
           <w:ilvl w:val="0"/>
           <w:numId w:val="2"/>
@@ -2406,7 +2355,7 @@
     </w:p>
     <w:p>
       <w:pPr>
-        <w:pStyle w:val="Heading3"/>
+        <w:pStyle w:val="Kop3"/>
       </w:pPr>
       <w:bookmarkStart w:id="9" w:name="_Toc448753044"/>
       <w:r>
@@ -2432,7 +2381,7 @@
     </w:p>
     <w:p>
       <w:pPr>
-        <w:pStyle w:val="ListParagraph"/>
+        <w:pStyle w:val="Lijstalinea"/>
         <w:numPr>
           <w:ilvl w:val="0"/>
           <w:numId w:val="2"/>
@@ -2444,7 +2393,7 @@
     </w:p>
     <w:p>
       <w:pPr>
-        <w:pStyle w:val="ListParagraph"/>
+        <w:pStyle w:val="Lijstalinea"/>
         <w:numPr>
           <w:ilvl w:val="0"/>
           <w:numId w:val="2"/>
@@ -2462,7 +2411,7 @@
     </w:p>
     <w:p>
       <w:pPr>
-        <w:pStyle w:val="ListParagraph"/>
+        <w:pStyle w:val="Lijstalinea"/>
         <w:numPr>
           <w:ilvl w:val="0"/>
           <w:numId w:val="2"/>
@@ -2494,7 +2443,7 @@
     </w:p>
     <w:p>
       <w:pPr>
-        <w:pStyle w:val="Heading3"/>
+        <w:pStyle w:val="Kop3"/>
       </w:pPr>
       <w:bookmarkStart w:id="10" w:name="_Toc448753045"/>
       <w:r>
@@ -2522,7 +2471,7 @@
     </w:p>
     <w:p>
       <w:pPr>
-        <w:pStyle w:val="ListParagraph"/>
+        <w:pStyle w:val="Lijstalinea"/>
         <w:numPr>
           <w:ilvl w:val="0"/>
           <w:numId w:val="2"/>
@@ -2534,7 +2483,7 @@
     </w:p>
     <w:p>
       <w:pPr>
-        <w:pStyle w:val="ListParagraph"/>
+        <w:pStyle w:val="Lijstalinea"/>
         <w:numPr>
           <w:ilvl w:val="0"/>
           <w:numId w:val="2"/>
@@ -2548,7 +2497,7 @@
     </w:p>
     <w:p>
       <w:pPr>
-        <w:pStyle w:val="ListParagraph"/>
+        <w:pStyle w:val="Lijstalinea"/>
         <w:numPr>
           <w:ilvl w:val="0"/>
           <w:numId w:val="2"/>
@@ -2560,7 +2509,7 @@
     </w:p>
     <w:p>
       <w:pPr>
-        <w:pStyle w:val="ListParagraph"/>
+        <w:pStyle w:val="Lijstalinea"/>
         <w:numPr>
           <w:ilvl w:val="0"/>
           <w:numId w:val="2"/>
@@ -2574,7 +2523,7 @@
     </w:p>
     <w:p>
       <w:pPr>
-        <w:pStyle w:val="ListParagraph"/>
+        <w:pStyle w:val="Lijstalinea"/>
         <w:numPr>
           <w:ilvl w:val="0"/>
           <w:numId w:val="2"/>
@@ -2588,7 +2537,7 @@
     </w:p>
     <w:p>
       <w:pPr>
-        <w:pStyle w:val="ListParagraph"/>
+        <w:pStyle w:val="Lijstalinea"/>
         <w:numPr>
           <w:ilvl w:val="0"/>
           <w:numId w:val="2"/>
@@ -2600,7 +2549,7 @@
     </w:p>
     <w:p>
       <w:pPr>
-        <w:pStyle w:val="ListParagraph"/>
+        <w:pStyle w:val="Lijstalinea"/>
         <w:numPr>
           <w:ilvl w:val="0"/>
           <w:numId w:val="2"/>
@@ -2612,7 +2561,7 @@
     </w:p>
     <w:p>
       <w:pPr>
-        <w:pStyle w:val="ListParagraph"/>
+        <w:pStyle w:val="Lijstalinea"/>
         <w:numPr>
           <w:ilvl w:val="0"/>
           <w:numId w:val="2"/>
@@ -2624,7 +2573,7 @@
     </w:p>
     <w:p>
       <w:pPr>
-        <w:pStyle w:val="ListParagraph"/>
+        <w:pStyle w:val="Lijstalinea"/>
         <w:numPr>
           <w:ilvl w:val="0"/>
           <w:numId w:val="2"/>
@@ -2636,7 +2585,7 @@
     </w:p>
     <w:p>
       <w:pPr>
-        <w:pStyle w:val="Heading3"/>
+        <w:pStyle w:val="Kop3"/>
       </w:pPr>
       <w:bookmarkStart w:id="11" w:name="_Toc448753046"/>
       <w:r>
@@ -2666,7 +2615,7 @@
     </w:p>
     <w:p>
       <w:pPr>
-        <w:pStyle w:val="ListParagraph"/>
+        <w:pStyle w:val="Lijstalinea"/>
         <w:numPr>
           <w:ilvl w:val="0"/>
           <w:numId w:val="4"/>
@@ -2682,7 +2631,7 @@
     </w:p>
     <w:p>
       <w:pPr>
-        <w:pStyle w:val="ListParagraph"/>
+        <w:pStyle w:val="Lijstalinea"/>
         <w:numPr>
           <w:ilvl w:val="0"/>
           <w:numId w:val="5"/>
@@ -2694,7 +2643,7 @@
     </w:p>
     <w:p>
       <w:pPr>
-        <w:pStyle w:val="ListParagraph"/>
+        <w:pStyle w:val="Lijstalinea"/>
         <w:numPr>
           <w:ilvl w:val="0"/>
           <w:numId w:val="5"/>
@@ -2706,7 +2655,7 @@
     </w:p>
     <w:p>
       <w:pPr>
-        <w:pStyle w:val="ListParagraph"/>
+        <w:pStyle w:val="Lijstalinea"/>
         <w:numPr>
           <w:ilvl w:val="0"/>
           <w:numId w:val="5"/>
@@ -2718,7 +2667,7 @@
     </w:p>
     <w:p>
       <w:pPr>
-        <w:pStyle w:val="Heading3"/>
+        <w:pStyle w:val="Kop3"/>
       </w:pPr>
       <w:bookmarkStart w:id="12" w:name="_Toc448753047"/>
       <w:r>
@@ -2743,7 +2692,7 @@
     </w:p>
     <w:p>
       <w:pPr>
-        <w:pStyle w:val="ListParagraph"/>
+        <w:pStyle w:val="Lijstalinea"/>
         <w:numPr>
           <w:ilvl w:val="0"/>
           <w:numId w:val="5"/>
@@ -2755,7 +2704,7 @@
     </w:p>
     <w:p>
       <w:pPr>
-        <w:pStyle w:val="ListParagraph"/>
+        <w:pStyle w:val="Lijstalinea"/>
         <w:numPr>
           <w:ilvl w:val="0"/>
           <w:numId w:val="5"/>
@@ -2767,7 +2716,7 @@
     </w:p>
     <w:p>
       <w:pPr>
-        <w:pStyle w:val="ListParagraph"/>
+        <w:pStyle w:val="Lijstalinea"/>
         <w:numPr>
           <w:ilvl w:val="0"/>
           <w:numId w:val="5"/>
@@ -2787,7 +2736,7 @@
     </w:p>
     <w:p>
       <w:pPr>
-        <w:pStyle w:val="Heading3"/>
+        <w:pStyle w:val="Kop3"/>
       </w:pPr>
       <w:bookmarkStart w:id="13" w:name="_Toc448753048"/>
       <w:r>
@@ -2817,7 +2766,7 @@
     </w:p>
     <w:p>
       <w:pPr>
-        <w:pStyle w:val="ListParagraph"/>
+        <w:pStyle w:val="Lijstalinea"/>
         <w:numPr>
           <w:ilvl w:val="0"/>
           <w:numId w:val="6"/>
@@ -2833,7 +2782,7 @@
     </w:p>
     <w:p>
       <w:pPr>
-        <w:pStyle w:val="ListParagraph"/>
+        <w:pStyle w:val="Lijstalinea"/>
         <w:numPr>
           <w:ilvl w:val="0"/>
           <w:numId w:val="5"/>
@@ -2845,7 +2794,7 @@
     </w:p>
     <w:p>
       <w:pPr>
-        <w:pStyle w:val="ListParagraph"/>
+        <w:pStyle w:val="Lijstalinea"/>
         <w:numPr>
           <w:ilvl w:val="0"/>
           <w:numId w:val="5"/>
@@ -2857,7 +2806,7 @@
     </w:p>
     <w:p>
       <w:pPr>
-        <w:pStyle w:val="ListParagraph"/>
+        <w:pStyle w:val="Lijstalinea"/>
         <w:numPr>
           <w:ilvl w:val="0"/>
           <w:numId w:val="5"/>
@@ -2869,7 +2818,7 @@
     </w:p>
     <w:p>
       <w:pPr>
-        <w:pStyle w:val="ListParagraph"/>
+        <w:pStyle w:val="Lijstalinea"/>
         <w:numPr>
           <w:ilvl w:val="0"/>
           <w:numId w:val="5"/>
@@ -2881,7 +2830,7 @@
     </w:p>
     <w:p>
       <w:pPr>
-        <w:pStyle w:val="Heading3"/>
+        <w:pStyle w:val="Kop3"/>
       </w:pPr>
       <w:bookmarkStart w:id="14" w:name="_Toc448753049"/>
       <w:r>
@@ -2907,7 +2856,7 @@
     </w:p>
     <w:p>
       <w:pPr>
-        <w:pStyle w:val="ListParagraph"/>
+        <w:pStyle w:val="Lijstalinea"/>
         <w:numPr>
           <w:ilvl w:val="0"/>
           <w:numId w:val="5"/>
@@ -2919,7 +2868,7 @@
     </w:p>
     <w:p>
       <w:pPr>
-        <w:pStyle w:val="ListParagraph"/>
+        <w:pStyle w:val="Lijstalinea"/>
         <w:numPr>
           <w:ilvl w:val="0"/>
           <w:numId w:val="5"/>
@@ -2931,7 +2880,7 @@
     </w:p>
     <w:p>
       <w:pPr>
-        <w:pStyle w:val="ListParagraph"/>
+        <w:pStyle w:val="Lijstalinea"/>
         <w:numPr>
           <w:ilvl w:val="0"/>
           <w:numId w:val="5"/>
@@ -2943,7 +2892,7 @@
     </w:p>
     <w:p>
       <w:pPr>
-        <w:pStyle w:val="Heading3"/>
+        <w:pStyle w:val="Kop3"/>
       </w:pPr>
       <w:bookmarkStart w:id="15" w:name="_Toc448753050"/>
       <w:r>
@@ -2968,7 +2917,7 @@
     </w:p>
     <w:p>
       <w:pPr>
-        <w:pStyle w:val="ListParagraph"/>
+        <w:pStyle w:val="Lijstalinea"/>
         <w:numPr>
           <w:ilvl w:val="0"/>
           <w:numId w:val="5"/>
@@ -2986,7 +2935,7 @@
     </w:p>
     <w:p>
       <w:pPr>
-        <w:pStyle w:val="ListParagraph"/>
+        <w:pStyle w:val="Lijstalinea"/>
         <w:numPr>
           <w:ilvl w:val="0"/>
           <w:numId w:val="5"/>
@@ -3004,7 +2953,7 @@
     </w:p>
     <w:p>
       <w:pPr>
-        <w:pStyle w:val="ListParagraph"/>
+        <w:pStyle w:val="Lijstalinea"/>
         <w:numPr>
           <w:ilvl w:val="0"/>
           <w:numId w:val="5"/>
@@ -3022,7 +2971,7 @@
     </w:p>
     <w:p>
       <w:pPr>
-        <w:pStyle w:val="Heading3"/>
+        <w:pStyle w:val="Kop3"/>
       </w:pPr>
       <w:bookmarkStart w:id="16" w:name="_Toc448753051"/>
       <w:r>
@@ -3063,7 +3012,7 @@
     </w:p>
     <w:p>
       <w:pPr>
-        <w:pStyle w:val="ListParagraph"/>
+        <w:pStyle w:val="Lijstalinea"/>
         <w:numPr>
           <w:ilvl w:val="0"/>
           <w:numId w:val="7"/>
@@ -3081,7 +3030,7 @@
     </w:p>
     <w:p>
       <w:pPr>
-        <w:pStyle w:val="Heading3"/>
+        <w:pStyle w:val="Kop3"/>
       </w:pPr>
       <w:bookmarkStart w:id="17" w:name="_Toc448753052"/>
       <w:r>
@@ -3106,7 +3055,7 @@
     </w:p>
     <w:p>
       <w:pPr>
-        <w:pStyle w:val="ListParagraph"/>
+        <w:pStyle w:val="Lijstalinea"/>
         <w:numPr>
           <w:ilvl w:val="0"/>
           <w:numId w:val="7"/>
@@ -3118,7 +3067,7 @@
     </w:p>
     <w:p>
       <w:pPr>
-        <w:pStyle w:val="Heading3"/>
+        <w:pStyle w:val="Kop3"/>
       </w:pPr>
       <w:bookmarkStart w:id="18" w:name="_Toc448753053"/>
       <w:r>
@@ -3143,35 +3092,28 @@
           <w:rFonts w:cs="Arial"/>
           <w:i/>
         </w:rPr>
-        <w:t>Een met betrokkenen geëvalueerde e</w:t>
-      </w:r>
+        <w:t xml:space="preserve">Een met betrokkenen geëvalueerde en gedocumenteerde </w:t>
+      </w:r>
+      <w:proofErr w:type="gramStart"/>
       <w:r>
         <w:rPr>
           <w:rFonts w:cs="Arial"/>
           <w:i/>
         </w:rPr>
-        <w:t xml:space="preserve">n gedocumenteerde </w:t>
-      </w:r>
-      <w:proofErr w:type="gramStart"/>
+        <w:t>implementatie</w:t>
+      </w:r>
+      <w:proofErr w:type="gramEnd"/>
       <w:r>
         <w:rPr>
           <w:rFonts w:cs="Arial"/>
           <w:i/>
         </w:rPr>
-        <w:t>implementatie</w:t>
-      </w:r>
-      <w:proofErr w:type="gramEnd"/>
-      <w:r>
-        <w:rPr>
-          <w:rFonts w:cs="Arial"/>
-          <w:i/>
-        </w:rPr>
         <w:t>.</w:t>
       </w:r>
     </w:p>
     <w:p>
       <w:pPr>
-        <w:pStyle w:val="ListParagraph"/>
+        <w:pStyle w:val="Lijstalinea"/>
         <w:numPr>
           <w:ilvl w:val="0"/>
           <w:numId w:val="7"/>
@@ -3184,7 +3126,7 @@
     <w:p/>
     <w:p>
       <w:pPr>
-        <w:pStyle w:val="Heading2"/>
+        <w:pStyle w:val="Kop2"/>
       </w:pPr>
       <w:bookmarkStart w:id="19" w:name="_Toc448753054"/>
       <w:r>
@@ -3199,32 +3141,24 @@
     </w:p>
     <w:p>
       <w:r>
-        <w:t xml:space="preserve">Daarom is het noodzaak om eerst de vereiste van de </w:t>
+        <w:t xml:space="preserve">Daarom is het noodzaak om eerst de vereiste van de webapplicatie 100% in orde te hebben vooraleer er nog overige functionaliteiten of verbeteringen toegevoegd worden. </w:t>
+      </w:r>
+    </w:p>
+    <w:p>
+      <w:r>
+        <w:t>Er zijn wel al een aantal ideeën, waaronder bijvoorbeeld een “Wellicht ook interessante films” stukje, die op basis van genres van de film die op dat moment bekeken wordt andere films aanraad. Dit zou prima geïmplementeerd kunnen worden dus als we tijd over hebben richting het einde van het project.</w:t>
+      </w:r>
+    </w:p>
+    <w:p>
+      <w:r>
+        <w:t xml:space="preserve">De maximale tijdsbesteding is ook terug te vinden in de offerte maar dan x 2 het aantal uren. Er is een ietwat hoger </w:t>
       </w:r>
       <w:proofErr w:type="spellStart"/>
       <w:r>
-        <w:t>webapplicatie</w:t>
+        <w:t>uurbedrag</w:t>
       </w:r>
       <w:proofErr w:type="spellEnd"/>
       <w:r>
-        <w:t xml:space="preserve"> 100% in orde te hebben vooraleer er nog overige functionaliteiten of verbeteringen toegevoegd worden. </w:t>
-      </w:r>
-    </w:p>
-    <w:p>
-      <w:r>
-        <w:t>Er zijn wel al een aantal ideeën, waaronder bijvoorbeeld een “Wellicht ook interessante films” stukje, die op basis van genres van de film die op dat moment bekeken wordt andere films aanraad. Dit zou prima geïmplementeerd kunnen worden dus als we tijd over hebben richting het einde van het project.</w:t>
-      </w:r>
-    </w:p>
-    <w:p>
-      <w:r>
-        <w:t xml:space="preserve">De maximale tijdsbesteding is ook terug te vinden in de offerte maar dan x 2 het aantal uren. Er is een ietwat hoger </w:t>
-      </w:r>
-      <w:proofErr w:type="spellStart"/>
-      <w:r>
-        <w:t>uurbedrag</w:t>
-      </w:r>
-      <w:proofErr w:type="spellEnd"/>
-      <w:r>
         <w:t xml:space="preserve"> gekozen met de gedachte erachter dat we 2 personen in zetten, dus het aantal uren verdubbeld word.</w:t>
       </w:r>
     </w:p>
@@ -3248,7 +3182,7 @@
     </w:p>
     <w:p>
       <w:pPr>
-        <w:pStyle w:val="Heading2"/>
+        <w:pStyle w:val="Kop2"/>
       </w:pPr>
       <w:bookmarkStart w:id="20" w:name="_Toc448753055"/>
       <w:r>
@@ -3262,145 +3196,113 @@
         <w:t xml:space="preserve">Tussentijds zullen verschillende producten worden opgeleverd. </w:t>
       </w:r>
       <w:r>
-        <w:t xml:space="preserve">Zo ook dit plan van aanpak, andere documentatiedelen, toegevoegde functionaliteiten in de </w:t>
+        <w:t>Zo ook dit plan van aanpak, andere documentatiedelen, toegevoegde functionaliteiten in de webapplicatie en de uiteindelijke oplevering.</w:t>
+      </w:r>
+    </w:p>
+    <w:p>
+      <w:r>
+        <w:t>De opdrachtgever wordt steeds op de hoogte gehouden van deze producten. Zodat indien nodig, hij op tijd kan laten weten als iets niet helemaal naar wens gaat. Dit ook binnen bepaalde grenzen natuurlijk, aangezien er van te voren is afgesproken wat er gaat gebeuren en ondertekend is. Hier kan niet teveel van worden afgeweken.</w:t>
+      </w:r>
+    </w:p>
+    <w:p>
+      <w:pPr>
+        <w:pStyle w:val="Kop2"/>
+      </w:pPr>
+      <w:bookmarkStart w:id="21" w:name="_Toc448753056"/>
+      <w:r>
+        <w:t>Kwaliteit</w:t>
+      </w:r>
+      <w:bookmarkEnd w:id="21"/>
+    </w:p>
+    <w:p>
+      <w:r>
+        <w:t>De kwaliteit van de opgeleverde producten moet ook beroeps bekwaam zijn. Dit betekend dat het professioneel moet zijn, aangezien het voor een opdrachtgever ontwikkeld wordt die deze webapplicatie in een live omgeving gaat gebruiken.</w:t>
+      </w:r>
+    </w:p>
+    <w:p>
+      <w:r>
+        <w:t>Alles moet 100% werken en de beveiliging mag ook geen lekken bevatten. Alle mogelijke manieren waar data ingevuld kan worden moet goed gevalideerd worden zodat derde partijen geen ongewenste zaken met de website/database kunnen uitvoeren.</w:t>
+      </w:r>
+    </w:p>
+    <w:p>
+      <w:r>
+        <w:t xml:space="preserve">Deze </w:t>
       </w:r>
       <w:proofErr w:type="spellStart"/>
       <w:r>
-        <w:t>webapplicatie</w:t>
+        <w:t>validaties</w:t>
       </w:r>
       <w:proofErr w:type="spellEnd"/>
       <w:r>
-        <w:t xml:space="preserve"> en de uiteindelijke oplevering.</w:t>
-      </w:r>
-    </w:p>
-    <w:p>
-      <w:r>
-        <w:t>De opdrachtgever wordt steeds op de hoogte gehouden van deze producten. Zodat indien nodig, hij op tijd kan laten weten als iets niet helemaal naar wens gaat. Dit ook binnen bepaalde grenzen natuurlijk, aangezien er van te voren is afgesproken wat er gaat gebeuren en ondertekend is. Hier kan niet teveel van worden afgeweken.</w:t>
-      </w:r>
-    </w:p>
-    <w:p>
-      <w:pPr>
-        <w:pStyle w:val="Heading2"/>
-      </w:pPr>
-      <w:bookmarkStart w:id="21" w:name="_Toc448753056"/>
-      <w:r>
-        <w:t>Kwaliteit</w:t>
-      </w:r>
-      <w:bookmarkEnd w:id="21"/>
-    </w:p>
-    <w:p>
-      <w:r>
-        <w:t xml:space="preserve">De kwaliteit van de opgeleverde producten moet ook beroeps bekwaam zijn. Dit betekend dat het professioneel moet zijn, aangezien het voor een opdrachtgever ontwikkeld wordt die deze </w:t>
+        <w:t xml:space="preserve"> worden ook zeer zorgvuldig getest.</w:t>
+      </w:r>
+    </w:p>
+    <w:p>
+      <w:r>
+        <w:t>Evenals alle toegevoegde functionaliteiten die door Menno van der Krift en Mike Oerlemans uitvoerig getest worden. Hiervoor zal een stappenplan gemaakt worden.</w:t>
+      </w:r>
+    </w:p>
+    <w:p>
+      <w:pPr>
+        <w:pStyle w:val="Kop2"/>
+      </w:pPr>
+      <w:bookmarkStart w:id="22" w:name="_Toc448753057"/>
+      <w:r>
+        <w:t>Projectorganisatie</w:t>
+      </w:r>
+      <w:bookmarkEnd w:id="22"/>
+    </w:p>
+    <w:p>
+      <w:r>
+        <w:t>De projectorganisatie bestaat uit 2 leden: Menno van der Krift en Mike Oerlemans. Zij zullen alle taken van het project onderling verdelen.</w:t>
+      </w:r>
+    </w:p>
+    <w:p>
+      <w:r>
+        <w:t xml:space="preserve">Het is een tweemans bedrijf waar beide een leidinggevende functie hebben. </w:t>
+      </w:r>
+    </w:p>
+    <w:p>
+      <w:r>
+        <w:t>Er wordt iedere week aan het begin van de week een korte vergadering gehouden. Mike Oerlemans zal deze notuleren. In deze vergadering wordt besproken hoe het de voorgaande week verlopen is en wat er in de komende week moet gaan gebeuren. Sommige zaken zullen een hogere prioriteit hebben en dit zal dan ook naar voren komen dat dit meer aandacht nodig heeft.</w:t>
+      </w:r>
+    </w:p>
+    <w:p>
+      <w:r>
+        <w:t>Deze notulen zal ook doorgenomen worden met de opdrachtgever, waarna hij deze officieel zal ondertekenen.</w:t>
+      </w:r>
+    </w:p>
+    <w:p>
+      <w:pPr>
+        <w:pStyle w:val="Kop2"/>
+      </w:pPr>
+      <w:bookmarkStart w:id="23" w:name="_Toc448753058"/>
+      <w:r>
+        <w:t>Planning</w:t>
+      </w:r>
+      <w:bookmarkEnd w:id="23"/>
+    </w:p>
+    <w:p>
+      <w:r>
+        <w:t>Er wordt een planning bijgehouden voor dit project in het programma Microsoft Project. Hier zullen de taken globaal gepland worden en waar nodig worden bijgesteld. Als een taak afgerond is zal deze op 100% gezet worden in het planning bestand.</w:t>
+      </w:r>
+    </w:p>
+    <w:p>
+      <w:r>
+        <w:t>Om deze te zien verwijs ik u door naar het bestand “</w:t>
       </w:r>
       <w:proofErr w:type="spellStart"/>
       <w:r>
-        <w:t>webapplicatie</w:t>
+        <w:t>Planning.mpp</w:t>
       </w:r>
       <w:proofErr w:type="spellEnd"/>
       <w:r>
-        <w:t xml:space="preserve"> in een live omgeving gaat gebruiken.</w:t>
-      </w:r>
-    </w:p>
-    <w:p>
-      <w:r>
-        <w:t>Alles moet 100% werken en de beveiliging mag ook geen lekken bevatten. Alle mogelijke manieren waar data ingevuld kan worden moet goed gevalideerd worden zodat derde partijen geen ongewenste zaken met de website/database kunnen uitvoeren.</w:t>
-      </w:r>
-    </w:p>
-    <w:p>
-      <w:r>
-        <w:t xml:space="preserve">Deze </w:t>
-      </w:r>
-      <w:proofErr w:type="spellStart"/>
-      <w:r>
-        <w:t>validaties</w:t>
-      </w:r>
-      <w:proofErr w:type="spellEnd"/>
-      <w:r>
-        <w:t xml:space="preserve"> worden ook zeer zorgvuldig getest.</w:t>
-      </w:r>
-    </w:p>
-    <w:p>
-      <w:r>
-        <w:t xml:space="preserve">Evenals alle toegevoegde functionaliteiten die door Menno van der </w:t>
-      </w:r>
-      <w:proofErr w:type="spellStart"/>
-      <w:r>
-        <w:t>Krift</w:t>
-      </w:r>
-      <w:proofErr w:type="spellEnd"/>
-      <w:r>
-        <w:t xml:space="preserve"> en Mike Oerlemans uitvoerig getest worden. Hiervoor zal een stappenplan gemaakt worden.</w:t>
-      </w:r>
-    </w:p>
-    <w:p>
-      <w:pPr>
-        <w:pStyle w:val="Heading2"/>
-      </w:pPr>
-      <w:bookmarkStart w:id="22" w:name="_Toc448753057"/>
-      <w:r>
-        <w:t>Projectorganisatie</w:t>
-      </w:r>
-      <w:bookmarkEnd w:id="22"/>
-    </w:p>
-    <w:p>
-      <w:r>
-        <w:t xml:space="preserve">De projectorganisatie bestaat uit 2 leden: Menno van der </w:t>
-      </w:r>
-      <w:proofErr w:type="spellStart"/>
-      <w:r>
-        <w:t>Krift</w:t>
-      </w:r>
-      <w:proofErr w:type="spellEnd"/>
-      <w:r>
-        <w:t xml:space="preserve"> en Mike Oerlemans. Zij zullen alle taken van het project onderling verdelen.</w:t>
-      </w:r>
-    </w:p>
-    <w:p>
-      <w:r>
-        <w:t xml:space="preserve">Het is een tweemans bedrijf waar beide een leidinggevende functie hebben. </w:t>
-      </w:r>
-    </w:p>
-    <w:p>
-      <w:r>
-        <w:t>Er wordt iedere week aan het begin van de week een korte vergadering gehouden. Mike Oerlemans zal deze notuleren. In deze vergadering wordt besproken hoe het de voorgaande week verlopen is en wat er in de komende week moet gaan gebeuren. Sommige zaken zullen een hogere prioriteit hebben en dit zal dan ook naar voren komen dat dit meer aandacht nodig heeft.</w:t>
-      </w:r>
-    </w:p>
-    <w:p>
-      <w:r>
-        <w:t>Deze notulen zal ook doorgenomen worden met de opdrachtgever, waarna hij deze officieel zal ondertekenen.</w:t>
-      </w:r>
-    </w:p>
-    <w:p>
-      <w:pPr>
-        <w:pStyle w:val="Heading2"/>
-      </w:pPr>
-      <w:bookmarkStart w:id="23" w:name="_Toc448753058"/>
-      <w:r>
-        <w:t>Planning</w:t>
-      </w:r>
-      <w:bookmarkEnd w:id="23"/>
-    </w:p>
-    <w:p>
-      <w:r>
-        <w:t>Er wordt een planning bijgehouden voor dit project in het programma Microsoft Project. Hier zullen de taken globaal gepland worden en waar nodig worden bijgesteld. Als een taak afgerond is zal deze op 100% gezet worden in het planning bestand.</w:t>
-      </w:r>
-    </w:p>
-    <w:p>
-      <w:r>
-        <w:t>Om deze te zien verwijs ik u door naar het bestand “</w:t>
-      </w:r>
-      <w:proofErr w:type="spellStart"/>
-      <w:r>
-        <w:t>Planning.mpp</w:t>
-      </w:r>
-      <w:proofErr w:type="spellEnd"/>
-      <w:r>
         <w:t>”.</w:t>
       </w:r>
     </w:p>
     <w:p>
       <w:pPr>
-        <w:pStyle w:val="Heading2"/>
+        <w:pStyle w:val="Kop2"/>
       </w:pPr>
       <w:bookmarkStart w:id="24" w:name="_Toc448753059"/>
       <w:r>
@@ -3418,7 +3320,7 @@
     </w:p>
     <w:p>
       <w:pPr>
-        <w:pStyle w:val="Heading2"/>
+        <w:pStyle w:val="Kop2"/>
       </w:pPr>
       <w:bookmarkStart w:id="25" w:name="_Toc448753060"/>
       <w:r>
@@ -3489,7 +3391,7 @@
     </w:p>
     <w:p>
       <w:pPr>
-        <w:pStyle w:val="Heading2"/>
+        <w:pStyle w:val="Kop2"/>
       </w:pPr>
       <w:bookmarkStart w:id="26" w:name="_Toc448753061"/>
       <w:r>
@@ -3519,7 +3421,7 @@
 </file>
 
 <file path=word/numbering.xml><?xml version="1.0" encoding="utf-8"?>
-<w:numbering xmlns:wpc="http://schemas.microsoft.com/office/word/2010/wordprocessingCanvas" xmlns:mc="http://schemas.openxmlformats.org/markup-compatibility/2006" xmlns:o="urn:schemas-microsoft-com:office:office" xmlns:r="http://schemas.openxmlformats.org/officeDocument/2006/relationships" xmlns:m="http://schemas.openxmlformats.org/officeDocument/2006/math" xmlns:v="urn:schemas-microsoft-com:vml" xmlns:wp14="http://schemas.microsoft.com/office/word/2010/wordprocessingDrawing" xmlns:wp="http://schemas.openxmlformats.org/drawingml/2006/wordprocessingDrawing" xmlns:w10="urn:schemas-microsoft-com:office:word" xmlns:w="http://schemas.openxmlformats.org/wordprocessingml/2006/main" xmlns:w14="http://schemas.microsoft.com/office/word/2010/wordml" xmlns:w15="http://schemas.microsoft.com/office/word/2012/wordml" xmlns:wpg="http://schemas.microsoft.com/office/word/2010/wordprocessingGroup" xmlns:wpi="http://schemas.microsoft.com/office/word/2010/wordprocessingInk" xmlns:wne="http://schemas.microsoft.com/office/word/2006/wordml" xmlns:wps="http://schemas.microsoft.com/office/word/2010/wordprocessingShape" mc:Ignorable="w14 w15 wp14">
+<w:numbering xmlns:wpc="http://schemas.microsoft.com/office/word/2010/wordprocessingCanvas" xmlns:mc="http://schemas.openxmlformats.org/markup-compatibility/2006" xmlns:o="urn:schemas-microsoft-com:office:office" xmlns:r="http://schemas.openxmlformats.org/officeDocument/2006/relationships" xmlns:m="http://schemas.openxmlformats.org/officeDocument/2006/math" xmlns:v="urn:schemas-microsoft-com:vml" xmlns:wp14="http://schemas.microsoft.com/office/word/2010/wordprocessingDrawing" xmlns:wp="http://schemas.openxmlformats.org/drawingml/2006/wordprocessingDrawing" xmlns:w10="urn:schemas-microsoft-com:office:word" xmlns:w="http://schemas.openxmlformats.org/wordprocessingml/2006/main" xmlns:w14="http://schemas.microsoft.com/office/word/2010/wordml" xmlns:wpg="http://schemas.microsoft.com/office/word/2010/wordprocessingGroup" xmlns:wpi="http://schemas.microsoft.com/office/word/2010/wordprocessingInk" xmlns:wne="http://schemas.microsoft.com/office/word/2006/wordml" xmlns:wps="http://schemas.microsoft.com/office/word/2010/wordprocessingShape" mc:Ignorable="w14 wp14">
   <w:abstractNum w:abstractNumId="0">
     <w:nsid w:val="057461FF"/>
     <w:multiLevelType w:val="hybridMultilevel"/>
@@ -4216,7 +4118,7 @@
 </file>
 
 <file path=word/styles.xml><?xml version="1.0" encoding="utf-8"?>
-<w:styles xmlns:mc="http://schemas.openxmlformats.org/markup-compatibility/2006" xmlns:r="http://schemas.openxmlformats.org/officeDocument/2006/relationships" xmlns:w="http://schemas.openxmlformats.org/wordprocessingml/2006/main" xmlns:w14="http://schemas.microsoft.com/office/word/2010/wordml" xmlns:w15="http://schemas.microsoft.com/office/word/2012/wordml" mc:Ignorable="w14 w15">
+<w:styles xmlns:mc="http://schemas.openxmlformats.org/markup-compatibility/2006" xmlns:r="http://schemas.openxmlformats.org/officeDocument/2006/relationships" xmlns:w="http://schemas.openxmlformats.org/wordprocessingml/2006/main" xmlns:w14="http://schemas.microsoft.com/office/word/2010/wordml" mc:Ignorable="w14">
   <w:docDefaults>
     <w:rPrDefault>
       <w:rPr>
@@ -4232,388 +4134,154 @@
       </w:pPr>
     </w:pPrDefault>
   </w:docDefaults>
-  <w:latentStyles w:defLockedState="0" w:defUIPriority="99" w:defSemiHidden="0" w:defUnhideWhenUsed="0" w:defQFormat="0" w:count="371">
-    <w:lsdException w:name="Normal" w:uiPriority="0" w:qFormat="1"/>
-    <w:lsdException w:name="heading 1" w:uiPriority="9" w:qFormat="1"/>
-    <w:lsdException w:name="heading 2" w:semiHidden="1" w:uiPriority="9" w:unhideWhenUsed="1" w:qFormat="1"/>
-    <w:lsdException w:name="heading 3" w:semiHidden="1" w:uiPriority="9" w:unhideWhenUsed="1" w:qFormat="1"/>
-    <w:lsdException w:name="heading 4" w:semiHidden="1" w:uiPriority="9" w:unhideWhenUsed="1" w:qFormat="1"/>
-    <w:lsdException w:name="heading 5" w:semiHidden="1" w:uiPriority="9" w:unhideWhenUsed="1" w:qFormat="1"/>
-    <w:lsdException w:name="heading 6" w:semiHidden="1" w:uiPriority="9" w:unhideWhenUsed="1" w:qFormat="1"/>
-    <w:lsdException w:name="heading 7" w:semiHidden="1" w:uiPriority="9" w:unhideWhenUsed="1" w:qFormat="1"/>
-    <w:lsdException w:name="heading 8" w:semiHidden="1" w:uiPriority="9" w:unhideWhenUsed="1" w:qFormat="1"/>
-    <w:lsdException w:name="heading 9" w:semiHidden="1" w:uiPriority="9" w:unhideWhenUsed="1" w:qFormat="1"/>
-    <w:lsdException w:name="index 1" w:semiHidden="1" w:unhideWhenUsed="1"/>
-    <w:lsdException w:name="index 2" w:semiHidden="1" w:unhideWhenUsed="1"/>
-    <w:lsdException w:name="index 3" w:semiHidden="1" w:unhideWhenUsed="1"/>
-    <w:lsdException w:name="index 4" w:semiHidden="1" w:unhideWhenUsed="1"/>
-    <w:lsdException w:name="index 5" w:semiHidden="1" w:unhideWhenUsed="1"/>
-    <w:lsdException w:name="index 6" w:semiHidden="1" w:unhideWhenUsed="1"/>
-    <w:lsdException w:name="index 7" w:semiHidden="1" w:unhideWhenUsed="1"/>
-    <w:lsdException w:name="index 8" w:semiHidden="1" w:unhideWhenUsed="1"/>
-    <w:lsdException w:name="index 9" w:semiHidden="1" w:unhideWhenUsed="1"/>
-    <w:lsdException w:name="toc 1" w:semiHidden="1" w:uiPriority="39" w:unhideWhenUsed="1"/>
-    <w:lsdException w:name="toc 2" w:semiHidden="1" w:uiPriority="39" w:unhideWhenUsed="1"/>
-    <w:lsdException w:name="toc 3" w:semiHidden="1" w:uiPriority="39" w:unhideWhenUsed="1"/>
-    <w:lsdException w:name="toc 4" w:semiHidden="1" w:uiPriority="39" w:unhideWhenUsed="1"/>
-    <w:lsdException w:name="toc 5" w:semiHidden="1" w:uiPriority="39" w:unhideWhenUsed="1"/>
-    <w:lsdException w:name="toc 6" w:semiHidden="1" w:uiPriority="39" w:unhideWhenUsed="1"/>
-    <w:lsdException w:name="toc 7" w:semiHidden="1" w:uiPriority="39" w:unhideWhenUsed="1"/>
-    <w:lsdException w:name="toc 8" w:semiHidden="1" w:uiPriority="39" w:unhideWhenUsed="1"/>
-    <w:lsdException w:name="toc 9" w:semiHidden="1" w:uiPriority="39" w:unhideWhenUsed="1"/>
-    <w:lsdException w:name="Normal Indent" w:semiHidden="1" w:unhideWhenUsed="1"/>
-    <w:lsdException w:name="footnote text" w:semiHidden="1" w:unhideWhenUsed="1"/>
-    <w:lsdException w:name="annotation text" w:semiHidden="1" w:unhideWhenUsed="1"/>
-    <w:lsdException w:name="header" w:semiHidden="1" w:unhideWhenUsed="1"/>
-    <w:lsdException w:name="footer" w:semiHidden="1" w:unhideWhenUsed="1"/>
-    <w:lsdException w:name="index heading" w:semiHidden="1" w:unhideWhenUsed="1"/>
-    <w:lsdException w:name="caption" w:semiHidden="1" w:uiPriority="35" w:unhideWhenUsed="1" w:qFormat="1"/>
-    <w:lsdException w:name="table of figures" w:semiHidden="1" w:unhideWhenUsed="1"/>
-    <w:lsdException w:name="envelope address" w:semiHidden="1" w:unhideWhenUsed="1"/>
-    <w:lsdException w:name="envelope return" w:semiHidden="1" w:unhideWhenUsed="1"/>
-    <w:lsdException w:name="footnote reference" w:semiHidden="1" w:unhideWhenUsed="1"/>
-    <w:lsdException w:name="annotation reference" w:semiHidden="1" w:unhideWhenUsed="1"/>
-    <w:lsdException w:name="line number" w:semiHidden="1" w:unhideWhenUsed="1"/>
-    <w:lsdException w:name="page number" w:semiHidden="1" w:unhideWhenUsed="1"/>
-    <w:lsdException w:name="endnote reference" w:semiHidden="1" w:unhideWhenUsed="1"/>
-    <w:lsdException w:name="endnote text" w:semiHidden="1" w:unhideWhenUsed="1"/>
-    <w:lsdException w:name="table of authorities" w:semiHidden="1" w:unhideWhenUsed="1"/>
-    <w:lsdException w:name="macro" w:semiHidden="1" w:unhideWhenUsed="1"/>
-    <w:lsdException w:name="toa heading" w:semiHidden="1" w:unhideWhenUsed="1"/>
-    <w:lsdException w:name="List" w:semiHidden="1" w:unhideWhenUsed="1"/>
-    <w:lsdException w:name="List Bullet" w:semiHidden="1" w:unhideWhenUsed="1"/>
-    <w:lsdException w:name="List Number" w:semiHidden="1" w:unhideWhenUsed="1"/>
-    <w:lsdException w:name="List 2" w:semiHidden="1" w:unhideWhenUsed="1"/>
-    <w:lsdException w:name="List 3" w:semiHidden="1" w:unhideWhenUsed="1"/>
-    <w:lsdException w:name="List 4" w:semiHidden="1" w:unhideWhenUsed="1"/>
-    <w:lsdException w:name="List 5" w:semiHidden="1" w:unhideWhenUsed="1"/>
-    <w:lsdException w:name="List Bullet 2" w:semiHidden="1" w:unhideWhenUsed="1"/>
-    <w:lsdException w:name="List Bullet 3" w:semiHidden="1" w:unhideWhenUsed="1"/>
-    <w:lsdException w:name="List Bullet 4" w:semiHidden="1" w:unhideWhenUsed="1"/>
-    <w:lsdException w:name="List Bullet 5" w:semiHidden="1" w:unhideWhenUsed="1"/>
-    <w:lsdException w:name="List Number 2" w:semiHidden="1" w:unhideWhenUsed="1"/>
-    <w:lsdException w:name="List Number 3" w:semiHidden="1" w:unhideWhenUsed="1"/>
-    <w:lsdException w:name="List Number 4" w:semiHidden="1" w:unhideWhenUsed="1"/>
-    <w:lsdException w:name="List Number 5" w:semiHidden="1" w:unhideWhenUsed="1"/>
-    <w:lsdException w:name="Title" w:uiPriority="10" w:qFormat="1"/>
-    <w:lsdException w:name="Closing" w:semiHidden="1" w:unhideWhenUsed="1"/>
-    <w:lsdException w:name="Signature" w:semiHidden="1" w:unhideWhenUsed="1"/>
-    <w:lsdException w:name="Default Paragraph Font" w:semiHidden="1" w:uiPriority="1" w:unhideWhenUsed="1"/>
-    <w:lsdException w:name="Body Text" w:semiHidden="1" w:unhideWhenUsed="1"/>
-    <w:lsdException w:name="Body Text Indent" w:semiHidden="1" w:unhideWhenUsed="1"/>
-    <w:lsdException w:name="List Continue" w:semiHidden="1" w:unhideWhenUsed="1"/>
-    <w:lsdException w:name="List Continue 2" w:semiHidden="1" w:unhideWhenUsed="1"/>
-    <w:lsdException w:name="List Continue 3" w:semiHidden="1" w:unhideWhenUsed="1"/>
-    <w:lsdException w:name="List Continue 4" w:semiHidden="1" w:unhideWhenUsed="1"/>
-    <w:lsdException w:name="List Continue 5" w:semiHidden="1" w:unhideWhenUsed="1"/>
-    <w:lsdException w:name="Message Header" w:semiHidden="1" w:unhideWhenUsed="1"/>
-    <w:lsdException w:name="Subtitle" w:uiPriority="11" w:qFormat="1"/>
-    <w:lsdException w:name="Salutation" w:semiHidden="1" w:unhideWhenUsed="1"/>
-    <w:lsdException w:name="Date" w:semiHidden="1" w:unhideWhenUsed="1"/>
-    <w:lsdException w:name="Body Text First Indent" w:semiHidden="1" w:unhideWhenUsed="1"/>
-    <w:lsdException w:name="Body Text First Indent 2" w:semiHidden="1" w:unhideWhenUsed="1"/>
-    <w:lsdException w:name="Note Heading" w:semiHidden="1" w:unhideWhenUsed="1"/>
-    <w:lsdException w:name="Body Text 2" w:semiHidden="1" w:unhideWhenUsed="1"/>
-    <w:lsdException w:name="Body Text 3" w:semiHidden="1" w:unhideWhenUsed="1"/>
-    <w:lsdException w:name="Body Text Indent 2" w:semiHidden="1" w:unhideWhenUsed="1"/>
-    <w:lsdException w:name="Body Text Indent 3" w:semiHidden="1" w:unhideWhenUsed="1"/>
-    <w:lsdException w:name="Block Text" w:semiHidden="1" w:unhideWhenUsed="1"/>
-    <w:lsdException w:name="Hyperlink" w:semiHidden="1" w:unhideWhenUsed="1"/>
-    <w:lsdException w:name="FollowedHyperlink" w:semiHidden="1" w:unhideWhenUsed="1"/>
-    <w:lsdException w:name="Strong" w:uiPriority="22" w:qFormat="1"/>
-    <w:lsdException w:name="Emphasis" w:uiPriority="20" w:qFormat="1"/>
-    <w:lsdException w:name="Document Map" w:semiHidden="1" w:unhideWhenUsed="1"/>
-    <w:lsdException w:name="Plain Text" w:semiHidden="1" w:unhideWhenUsed="1"/>
-    <w:lsdException w:name="E-mail Signature" w:semiHidden="1" w:unhideWhenUsed="1"/>
-    <w:lsdException w:name="HTML Top of Form" w:semiHidden="1" w:unhideWhenUsed="1"/>
-    <w:lsdException w:name="HTML Bottom of Form" w:semiHidden="1" w:unhideWhenUsed="1"/>
-    <w:lsdException w:name="Normal (Web)" w:semiHidden="1" w:unhideWhenUsed="1"/>
-    <w:lsdException w:name="HTML Acronym" w:semiHidden="1" w:unhideWhenUsed="1"/>
-    <w:lsdException w:name="HTML Address" w:semiHidden="1" w:unhideWhenUsed="1"/>
-    <w:lsdException w:name="HTML Cite" w:semiHidden="1" w:unhideWhenUsed="1"/>
-    <w:lsdException w:name="HTML Code" w:semiHidden="1" w:unhideWhenUsed="1"/>
-    <w:lsdException w:name="HTML Definition" w:semiHidden="1" w:unhideWhenUsed="1"/>
-    <w:lsdException w:name="HTML Keyboard" w:semiHidden="1" w:unhideWhenUsed="1"/>
-    <w:lsdException w:name="HTML Preformatted" w:semiHidden="1" w:unhideWhenUsed="1"/>
-    <w:lsdException w:name="HTML Sample" w:semiHidden="1" w:unhideWhenUsed="1"/>
-    <w:lsdException w:name="HTML Typewriter" w:semiHidden="1" w:unhideWhenUsed="1"/>
-    <w:lsdException w:name="HTML Variable" w:semiHidden="1" w:unhideWhenUsed="1"/>
-    <w:lsdException w:name="Normal Table" w:semiHidden="1" w:unhideWhenUsed="1"/>
-    <w:lsdException w:name="annotation subject" w:semiHidden="1" w:unhideWhenUsed="1"/>
-    <w:lsdException w:name="No List" w:semiHidden="1" w:unhideWhenUsed="1"/>
-    <w:lsdException w:name="Outline List 1" w:semiHidden="1" w:unhideWhenUsed="1"/>
-    <w:lsdException w:name="Outline List 2" w:semiHidden="1" w:unhideWhenUsed="1"/>
-    <w:lsdException w:name="Outline List 3" w:semiHidden="1" w:unhideWhenUsed="1"/>
-    <w:lsdException w:name="Table Simple 1" w:semiHidden="1" w:unhideWhenUsed="1"/>
-    <w:lsdException w:name="Table Simple 2" w:semiHidden="1" w:unhideWhenUsed="1"/>
-    <w:lsdException w:name="Table Simple 3" w:semiHidden="1" w:unhideWhenUsed="1"/>
-    <w:lsdException w:name="Table Classic 1" w:semiHidden="1" w:unhideWhenUsed="1"/>
-    <w:lsdException w:name="Table Classic 2" w:semiHidden="1" w:unhideWhenUsed="1"/>
-    <w:lsdException w:name="Table Classic 3" w:semiHidden="1" w:unhideWhenUsed="1"/>
-    <w:lsdException w:name="Table Classic 4" w:semiHidden="1" w:unhideWhenUsed="1"/>
-    <w:lsdException w:name="Table Colorful 1" w:semiHidden="1" w:unhideWhenUsed="1"/>
-    <w:lsdException w:name="Table Colorful 2" w:semiHidden="1" w:unhideWhenUsed="1"/>
-    <w:lsdException w:name="Table Colorful 3" w:semiHidden="1" w:unhideWhenUsed="1"/>
-    <w:lsdException w:name="Table Columns 1" w:semiHidden="1" w:unhideWhenUsed="1"/>
-    <w:lsdException w:name="Table Columns 2" w:semiHidden="1" w:unhideWhenUsed="1"/>
-    <w:lsdException w:name="Table Columns 3" w:semiHidden="1" w:unhideWhenUsed="1"/>
-    <w:lsdException w:name="Table Columns 4" w:semiHidden="1" w:unhideWhenUsed="1"/>
-    <w:lsdException w:name="Table Columns 5" w:semiHidden="1" w:unhideWhenUsed="1"/>
-    <w:lsdException w:name="Table Grid 1" w:semiHidden="1" w:unhideWhenUsed="1"/>
-    <w:lsdException w:name="Table Grid 2" w:semiHidden="1" w:unhideWhenUsed="1"/>
-    <w:lsdException w:name="Table Grid 3" w:semiHidden="1" w:unhideWhenUsed="1"/>
-    <w:lsdException w:name="Table Grid 4" w:semiHidden="1" w:unhideWhenUsed="1"/>
-    <w:lsdException w:name="Table Grid 5" w:semiHidden="1" w:unhideWhenUsed="1"/>
-    <w:lsdException w:name="Table Grid 6" w:semiHidden="1" w:unhideWhenUsed="1"/>
-    <w:lsdException w:name="Table Grid 7" w:semiHidden="1" w:unhideWhenUsed="1"/>
-    <w:lsdException w:name="Table Grid 8" w:semiHidden="1" w:unhideWhenUsed="1"/>
-    <w:lsdException w:name="Table List 1" w:semiHidden="1" w:unhideWhenUsed="1"/>
-    <w:lsdException w:name="Table List 2" w:semiHidden="1" w:unhideWhenUsed="1"/>
-    <w:lsdException w:name="Table List 3" w:semiHidden="1" w:unhideWhenUsed="1"/>
-    <w:lsdException w:name="Table List 4" w:semiHidden="1" w:unhideWhenUsed="1"/>
-    <w:lsdException w:name="Table List 5" w:semiHidden="1" w:unhideWhenUsed="1"/>
-    <w:lsdException w:name="Table List 6" w:semiHidden="1" w:unhideWhenUsed="1"/>
-    <w:lsdException w:name="Table List 7" w:semiHidden="1" w:unhideWhenUsed="1"/>
-    <w:lsdException w:name="Table List 8" w:semiHidden="1" w:unhideWhenUsed="1"/>
-    <w:lsdException w:name="Table 3D effects 1" w:semiHidden="1" w:unhideWhenUsed="1"/>
-    <w:lsdException w:name="Table 3D effects 2" w:semiHidden="1" w:unhideWhenUsed="1"/>
-    <w:lsdException w:name="Table 3D effects 3" w:semiHidden="1" w:unhideWhenUsed="1"/>
-    <w:lsdException w:name="Table Contemporary" w:semiHidden="1" w:unhideWhenUsed="1"/>
-    <w:lsdException w:name="Table Elegant" w:semiHidden="1" w:unhideWhenUsed="1"/>
-    <w:lsdException w:name="Table Professional" w:semiHidden="1" w:unhideWhenUsed="1"/>
-    <w:lsdException w:name="Table Subtle 1" w:semiHidden="1" w:unhideWhenUsed="1"/>
-    <w:lsdException w:name="Table Subtle 2" w:semiHidden="1" w:unhideWhenUsed="1"/>
-    <w:lsdException w:name="Table Web 1" w:semiHidden="1" w:unhideWhenUsed="1"/>
-    <w:lsdException w:name="Table Web 2" w:semiHidden="1" w:unhideWhenUsed="1"/>
-    <w:lsdException w:name="Table Web 3" w:semiHidden="1" w:unhideWhenUsed="1"/>
-    <w:lsdException w:name="Balloon Text" w:semiHidden="1" w:unhideWhenUsed="1"/>
-    <w:lsdException w:name="Table Grid" w:uiPriority="39"/>
-    <w:lsdException w:name="Table Theme" w:semiHidden="1" w:unhideWhenUsed="1"/>
-    <w:lsdException w:name="Placeholder Text" w:semiHidden="1"/>
-    <w:lsdException w:name="No Spacing" w:uiPriority="1" w:qFormat="1"/>
-    <w:lsdException w:name="Light Shading" w:uiPriority="60"/>
-    <w:lsdException w:name="Light List" w:uiPriority="61"/>
-    <w:lsdException w:name="Light Grid" w:uiPriority="62"/>
-    <w:lsdException w:name="Medium Shading 1" w:uiPriority="63"/>
-    <w:lsdException w:name="Medium Shading 2" w:uiPriority="64"/>
-    <w:lsdException w:name="Medium List 1" w:uiPriority="65"/>
-    <w:lsdException w:name="Medium List 2" w:uiPriority="66"/>
-    <w:lsdException w:name="Medium Grid 1" w:uiPriority="67"/>
-    <w:lsdException w:name="Medium Grid 2" w:uiPriority="68"/>
-    <w:lsdException w:name="Medium Grid 3" w:uiPriority="69"/>
-    <w:lsdException w:name="Dark List" w:uiPriority="70"/>
-    <w:lsdException w:name="Colorful Shading" w:uiPriority="71"/>
-    <w:lsdException w:name="Colorful List" w:uiPriority="72"/>
-    <w:lsdException w:name="Colorful Grid" w:uiPriority="73"/>
-    <w:lsdException w:name="Light Shading Accent 1" w:uiPriority="60"/>
-    <w:lsdException w:name="Light List Accent 1" w:uiPriority="61"/>
-    <w:lsdException w:name="Light Grid Accent 1" w:uiPriority="62"/>
-    <w:lsdException w:name="Medium Shading 1 Accent 1" w:uiPriority="63"/>
-    <w:lsdException w:name="Medium Shading 2 Accent 1" w:uiPriority="64"/>
-    <w:lsdException w:name="Medium List 1 Accent 1" w:uiPriority="65"/>
-    <w:lsdException w:name="Revision" w:semiHidden="1"/>
-    <w:lsdException w:name="List Paragraph" w:uiPriority="34" w:qFormat="1"/>
-    <w:lsdException w:name="Quote" w:uiPriority="29" w:qFormat="1"/>
-    <w:lsdException w:name="Intense Quote" w:uiPriority="30" w:qFormat="1"/>
-    <w:lsdException w:name="Medium List 2 Accent 1" w:uiPriority="66"/>
-    <w:lsdException w:name="Medium Grid 1 Accent 1" w:uiPriority="67"/>
-    <w:lsdException w:name="Medium Grid 2 Accent 1" w:uiPriority="68"/>
-    <w:lsdException w:name="Medium Grid 3 Accent 1" w:uiPriority="69"/>
-    <w:lsdException w:name="Dark List Accent 1" w:uiPriority="70"/>
-    <w:lsdException w:name="Colorful Shading Accent 1" w:uiPriority="71"/>
-    <w:lsdException w:name="Colorful List Accent 1" w:uiPriority="72"/>
-    <w:lsdException w:name="Colorful Grid Accent 1" w:uiPriority="73"/>
-    <w:lsdException w:name="Light Shading Accent 2" w:uiPriority="60"/>
-    <w:lsdException w:name="Light List Accent 2" w:uiPriority="61"/>
-    <w:lsdException w:name="Light Grid Accent 2" w:uiPriority="62"/>
-    <w:lsdException w:name="Medium Shading 1 Accent 2" w:uiPriority="63"/>
-    <w:lsdException w:name="Medium Shading 2 Accent 2" w:uiPriority="64"/>
-    <w:lsdException w:name="Medium List 1 Accent 2" w:uiPriority="65"/>
-    <w:lsdException w:name="Medium List 2 Accent 2" w:uiPriority="66"/>
-    <w:lsdException w:name="Medium Grid 1 Accent 2" w:uiPriority="67"/>
-    <w:lsdException w:name="Medium Grid 2 Accent 2" w:uiPriority="68"/>
-    <w:lsdException w:name="Medium Grid 3 Accent 2" w:uiPriority="69"/>
-    <w:lsdException w:name="Dark List Accent 2" w:uiPriority="70"/>
-    <w:lsdException w:name="Colorful Shading Accent 2" w:uiPriority="71"/>
-    <w:lsdException w:name="Colorful List Accent 2" w:uiPriority="72"/>
-    <w:lsdException w:name="Colorful Grid Accent 2" w:uiPriority="73"/>
-    <w:lsdException w:name="Light Shading Accent 3" w:uiPriority="60"/>
-    <w:lsdException w:name="Light List Accent 3" w:uiPriority="61"/>
-    <w:lsdException w:name="Light Grid Accent 3" w:uiPriority="62"/>
-    <w:lsdException w:name="Medium Shading 1 Accent 3" w:uiPriority="63"/>
-    <w:lsdException w:name="Medium Shading 2 Accent 3" w:uiPriority="64"/>
-    <w:lsdException w:name="Medium List 1 Accent 3" w:uiPriority="65"/>
-    <w:lsdException w:name="Medium List 2 Accent 3" w:uiPriority="66"/>
-    <w:lsdException w:name="Medium Grid 1 Accent 3" w:uiPriority="67"/>
-    <w:lsdException w:name="Medium Grid 2 Accent 3" w:uiPriority="68"/>
-    <w:lsdException w:name="Medium Grid 3 Accent 3" w:uiPriority="69"/>
-    <w:lsdException w:name="Dark List Accent 3" w:uiPriority="70"/>
-    <w:lsdException w:name="Colorful Shading Accent 3" w:uiPriority="71"/>
-    <w:lsdException w:name="Colorful List Accent 3" w:uiPriority="72"/>
-    <w:lsdException w:name="Colorful Grid Accent 3" w:uiPriority="73"/>
-    <w:lsdException w:name="Light Shading Accent 4" w:uiPriority="60"/>
-    <w:lsdException w:name="Light List Accent 4" w:uiPriority="61"/>
-    <w:lsdException w:name="Light Grid Accent 4" w:uiPriority="62"/>
-    <w:lsdException w:name="Medium Shading 1 Accent 4" w:uiPriority="63"/>
-    <w:lsdException w:name="Medium Shading 2 Accent 4" w:uiPriority="64"/>
-    <w:lsdException w:name="Medium List 1 Accent 4" w:uiPriority="65"/>
-    <w:lsdException w:name="Medium List 2 Accent 4" w:uiPriority="66"/>
-    <w:lsdException w:name="Medium Grid 1 Accent 4" w:uiPriority="67"/>
-    <w:lsdException w:name="Medium Grid 2 Accent 4" w:uiPriority="68"/>
-    <w:lsdException w:name="Medium Grid 3 Accent 4" w:uiPriority="69"/>
-    <w:lsdException w:name="Dark List Accent 4" w:uiPriority="70"/>
-    <w:lsdException w:name="Colorful Shading Accent 4" w:uiPriority="71"/>
-    <w:lsdException w:name="Colorful List Accent 4" w:uiPriority="72"/>
-    <w:lsdException w:name="Colorful Grid Accent 4" w:uiPriority="73"/>
-    <w:lsdException w:name="Light Shading Accent 5" w:uiPriority="60"/>
-    <w:lsdException w:name="Light List Accent 5" w:uiPriority="61"/>
-    <w:lsdException w:name="Light Grid Accent 5" w:uiPriority="62"/>
-    <w:lsdException w:name="Medium Shading 1 Accent 5" w:uiPriority="63"/>
-    <w:lsdException w:name="Medium Shading 2 Accent 5" w:uiPriority="64"/>
-    <w:lsdException w:name="Medium List 1 Accent 5" w:uiPriority="65"/>
-    <w:lsdException w:name="Medium List 2 Accent 5" w:uiPriority="66"/>
-    <w:lsdException w:name="Medium Grid 1 Accent 5" w:uiPriority="67"/>
-    <w:lsdException w:name="Medium Grid 2 Accent 5" w:uiPriority="68"/>
-    <w:lsdException w:name="Medium Grid 3 Accent 5" w:uiPriority="69"/>
-    <w:lsdException w:name="Dark List Accent 5" w:uiPriority="70"/>
-    <w:lsdException w:name="Colorful Shading Accent 5" w:uiPriority="71"/>
-    <w:lsdException w:name="Colorful List Accent 5" w:uiPriority="72"/>
-    <w:lsdException w:name="Colorful Grid Accent 5" w:uiPriority="73"/>
-    <w:lsdException w:name="Light Shading Accent 6" w:uiPriority="60"/>
-    <w:lsdException w:name="Light List Accent 6" w:uiPriority="61"/>
-    <w:lsdException w:name="Light Grid Accent 6" w:uiPriority="62"/>
-    <w:lsdException w:name="Medium Shading 1 Accent 6" w:uiPriority="63"/>
-    <w:lsdException w:name="Medium Shading 2 Accent 6" w:uiPriority="64"/>
-    <w:lsdException w:name="Medium List 1 Accent 6" w:uiPriority="65"/>
-    <w:lsdException w:name="Medium List 2 Accent 6" w:uiPriority="66"/>
-    <w:lsdException w:name="Medium Grid 1 Accent 6" w:uiPriority="67"/>
-    <w:lsdException w:name="Medium Grid 2 Accent 6" w:uiPriority="68"/>
-    <w:lsdException w:name="Medium Grid 3 Accent 6" w:uiPriority="69"/>
-    <w:lsdException w:name="Dark List Accent 6" w:uiPriority="70"/>
-    <w:lsdException w:name="Colorful Shading Accent 6" w:uiPriority="71"/>
-    <w:lsdException w:name="Colorful List Accent 6" w:uiPriority="72"/>
-    <w:lsdException w:name="Colorful Grid Accent 6" w:uiPriority="73"/>
-    <w:lsdException w:name="Subtle Emphasis" w:uiPriority="19" w:qFormat="1"/>
-    <w:lsdException w:name="Intense Emphasis" w:uiPriority="21" w:qFormat="1"/>
-    <w:lsdException w:name="Subtle Reference" w:uiPriority="31" w:qFormat="1"/>
-    <w:lsdException w:name="Intense Reference" w:uiPriority="32" w:qFormat="1"/>
-    <w:lsdException w:name="Book Title" w:uiPriority="33" w:qFormat="1"/>
-    <w:lsdException w:name="Bibliography" w:semiHidden="1" w:uiPriority="37" w:unhideWhenUsed="1"/>
-    <w:lsdException w:name="TOC Heading" w:semiHidden="1" w:uiPriority="39" w:unhideWhenUsed="1" w:qFormat="1"/>
-    <w:lsdException w:name="Plain Table 1" w:uiPriority="41"/>
-    <w:lsdException w:name="Plain Table 2" w:uiPriority="42"/>
-    <w:lsdException w:name="Plain Table 3" w:uiPriority="43"/>
-    <w:lsdException w:name="Plain Table 4" w:uiPriority="44"/>
-    <w:lsdException w:name="Plain Table 5" w:uiPriority="45"/>
-    <w:lsdException w:name="Grid Table Light" w:uiPriority="40"/>
-    <w:lsdException w:name="Grid Table 1 Light" w:uiPriority="46"/>
-    <w:lsdException w:name="Grid Table 2" w:uiPriority="47"/>
-    <w:lsdException w:name="Grid Table 3" w:uiPriority="48"/>
-    <w:lsdException w:name="Grid Table 4" w:uiPriority="49"/>
-    <w:lsdException w:name="Grid Table 5 Dark" w:uiPriority="50"/>
-    <w:lsdException w:name="Grid Table 6 Colorful" w:uiPriority="51"/>
-    <w:lsdException w:name="Grid Table 7 Colorful" w:uiPriority="52"/>
-    <w:lsdException w:name="Grid Table 1 Light Accent 1" w:uiPriority="46"/>
-    <w:lsdException w:name="Grid Table 2 Accent 1" w:uiPriority="47"/>
-    <w:lsdException w:name="Grid Table 3 Accent 1" w:uiPriority="48"/>
-    <w:lsdException w:name="Grid Table 4 Accent 1" w:uiPriority="49"/>
-    <w:lsdException w:name="Grid Table 5 Dark Accent 1" w:uiPriority="50"/>
-    <w:lsdException w:name="Grid Table 6 Colorful Accent 1" w:uiPriority="51"/>
-    <w:lsdException w:name="Grid Table 7 Colorful Accent 1" w:uiPriority="52"/>
-    <w:lsdException w:name="Grid Table 1 Light Accent 2" w:uiPriority="46"/>
-    <w:lsdException w:name="Grid Table 2 Accent 2" w:uiPriority="47"/>
-    <w:lsdException w:name="Grid Table 3 Accent 2" w:uiPriority="48"/>
-    <w:lsdException w:name="Grid Table 4 Accent 2" w:uiPriority="49"/>
-    <w:lsdException w:name="Grid Table 5 Dark Accent 2" w:uiPriority="50"/>
-    <w:lsdException w:name="Grid Table 6 Colorful Accent 2" w:uiPriority="51"/>
-    <w:lsdException w:name="Grid Table 7 Colorful Accent 2" w:uiPriority="52"/>
-    <w:lsdException w:name="Grid Table 1 Light Accent 3" w:uiPriority="46"/>
-    <w:lsdException w:name="Grid Table 2 Accent 3" w:uiPriority="47"/>
-    <w:lsdException w:name="Grid Table 3 Accent 3" w:uiPriority="48"/>
-    <w:lsdException w:name="Grid Table 4 Accent 3" w:uiPriority="49"/>
-    <w:lsdException w:name="Grid Table 5 Dark Accent 3" w:uiPriority="50"/>
-    <w:lsdException w:name="Grid Table 6 Colorful Accent 3" w:uiPriority="51"/>
-    <w:lsdException w:name="Grid Table 7 Colorful Accent 3" w:uiPriority="52"/>
-    <w:lsdException w:name="Grid Table 1 Light Accent 4" w:uiPriority="46"/>
-    <w:lsdException w:name="Grid Table 2 Accent 4" w:uiPriority="47"/>
-    <w:lsdException w:name="Grid Table 3 Accent 4" w:uiPriority="48"/>
-    <w:lsdException w:name="Grid Table 4 Accent 4" w:uiPriority="49"/>
-    <w:lsdException w:name="Grid Table 5 Dark Accent 4" w:uiPriority="50"/>
-    <w:lsdException w:name="Grid Table 6 Colorful Accent 4" w:uiPriority="51"/>
-    <w:lsdException w:name="Grid Table 7 Colorful Accent 4" w:uiPriority="52"/>
-    <w:lsdException w:name="Grid Table 1 Light Accent 5" w:uiPriority="46"/>
-    <w:lsdException w:name="Grid Table 2 Accent 5" w:uiPriority="47"/>
-    <w:lsdException w:name="Grid Table 3 Accent 5" w:uiPriority="48"/>
-    <w:lsdException w:name="Grid Table 4 Accent 5" w:uiPriority="49"/>
-    <w:lsdException w:name="Grid Table 5 Dark Accent 5" w:uiPriority="50"/>
-    <w:lsdException w:name="Grid Table 6 Colorful Accent 5" w:uiPriority="51"/>
-    <w:lsdException w:name="Grid Table 7 Colorful Accent 5" w:uiPriority="52"/>
-    <w:lsdException w:name="Grid Table 1 Light Accent 6" w:uiPriority="46"/>
-    <w:lsdException w:name="Grid Table 2 Accent 6" w:uiPriority="47"/>
-    <w:lsdException w:name="Grid Table 3 Accent 6" w:uiPriority="48"/>
-    <w:lsdException w:name="Grid Table 4 Accent 6" w:uiPriority="49"/>
-    <w:lsdException w:name="Grid Table 5 Dark Accent 6" w:uiPriority="50"/>
-    <w:lsdException w:name="Grid Table 6 Colorful Accent 6" w:uiPriority="51"/>
-    <w:lsdException w:name="Grid Table 7 Colorful Accent 6" w:uiPriority="52"/>
-    <w:lsdException w:name="List Table 1 Light" w:uiPriority="46"/>
-    <w:lsdException w:name="List Table 2" w:uiPriority="47"/>
-    <w:lsdException w:name="List Table 3" w:uiPriority="48"/>
-    <w:lsdException w:name="List Table 4" w:uiPriority="49"/>
-    <w:lsdException w:name="List Table 5 Dark" w:uiPriority="50"/>
-    <w:lsdException w:name="List Table 6 Colorful" w:uiPriority="51"/>
-    <w:lsdException w:name="List Table 7 Colorful" w:uiPriority="52"/>
-    <w:lsdException w:name="List Table 1 Light Accent 1" w:uiPriority="46"/>
-    <w:lsdException w:name="List Table 2 Accent 1" w:uiPriority="47"/>
-    <w:lsdException w:name="List Table 3 Accent 1" w:uiPriority="48"/>
-    <w:lsdException w:name="List Table 4 Accent 1" w:uiPriority="49"/>
-    <w:lsdException w:name="List Table 5 Dark Accent 1" w:uiPriority="50"/>
-    <w:lsdException w:name="List Table 6 Colorful Accent 1" w:uiPriority="51"/>
-    <w:lsdException w:name="List Table 7 Colorful Accent 1" w:uiPriority="52"/>
-    <w:lsdException w:name="List Table 1 Light Accent 2" w:uiPriority="46"/>
-    <w:lsdException w:name="List Table 2 Accent 2" w:uiPriority="47"/>
-    <w:lsdException w:name="List Table 3 Accent 2" w:uiPriority="48"/>
-    <w:lsdException w:name="List Table 4 Accent 2" w:uiPriority="49"/>
-    <w:lsdException w:name="List Table 5 Dark Accent 2" w:uiPriority="50"/>
-    <w:lsdException w:name="List Table 6 Colorful Accent 2" w:uiPriority="51"/>
-    <w:lsdException w:name="List Table 7 Colorful Accent 2" w:uiPriority="52"/>
-    <w:lsdException w:name="List Table 1 Light Accent 3" w:uiPriority="46"/>
-    <w:lsdException w:name="List Table 2 Accent 3" w:uiPriority="47"/>
-    <w:lsdException w:name="List Table 3 Accent 3" w:uiPriority="48"/>
-    <w:lsdException w:name="List Table 4 Accent 3" w:uiPriority="49"/>
-    <w:lsdException w:name="List Table 5 Dark Accent 3" w:uiPriority="50"/>
-    <w:lsdException w:name="List Table 6 Colorful Accent 3" w:uiPriority="51"/>
-    <w:lsdException w:name="List Table 7 Colorful Accent 3" w:uiPriority="52"/>
-    <w:lsdException w:name="List Table 1 Light Accent 4" w:uiPriority="46"/>
-    <w:lsdException w:name="List Table 2 Accent 4" w:uiPriority="47"/>
-    <w:lsdException w:name="List Table 3 Accent 4" w:uiPriority="48"/>
-    <w:lsdException w:name="List Table 4 Accent 4" w:uiPriority="49"/>
-    <w:lsdException w:name="List Table 5 Dark Accent 4" w:uiPriority="50"/>
-    <w:lsdException w:name="List Table 6 Colorful Accent 4" w:uiPriority="51"/>
-    <w:lsdException w:name="List Table 7 Colorful Accent 4" w:uiPriority="52"/>
-    <w:lsdException w:name="List Table 1 Light Accent 5" w:uiPriority="46"/>
-    <w:lsdException w:name="List Table 2 Accent 5" w:uiPriority="47"/>
-    <w:lsdException w:name="List Table 3 Accent 5" w:uiPriority="48"/>
-    <w:lsdException w:name="List Table 4 Accent 5" w:uiPriority="49"/>
-    <w:lsdException w:name="List Table 5 Dark Accent 5" w:uiPriority="50"/>
-    <w:lsdException w:name="List Table 6 Colorful Accent 5" w:uiPriority="51"/>
-    <w:lsdException w:name="List Table 7 Colorful Accent 5" w:uiPriority="52"/>
-    <w:lsdException w:name="List Table 1 Light Accent 6" w:uiPriority="46"/>
-    <w:lsdException w:name="List Table 2 Accent 6" w:uiPriority="47"/>
-    <w:lsdException w:name="List Table 3 Accent 6" w:uiPriority="48"/>
-    <w:lsdException w:name="List Table 4 Accent 6" w:uiPriority="49"/>
-    <w:lsdException w:name="List Table 5 Dark Accent 6" w:uiPriority="50"/>
-    <w:lsdException w:name="List Table 6 Colorful Accent 6" w:uiPriority="51"/>
-    <w:lsdException w:name="List Table 7 Colorful Accent 6" w:uiPriority="52"/>
+  <w:latentStyles w:defLockedState="0" w:defUIPriority="99" w:defSemiHidden="1" w:defUnhideWhenUsed="1" w:defQFormat="0" w:count="267">
+    <w:lsdException w:name="Normal" w:semiHidden="0" w:uiPriority="0" w:unhideWhenUsed="0" w:qFormat="1"/>
+    <w:lsdException w:name="heading 1" w:semiHidden="0" w:uiPriority="9" w:unhideWhenUsed="0" w:qFormat="1"/>
+    <w:lsdException w:name="heading 2" w:uiPriority="9" w:qFormat="1"/>
+    <w:lsdException w:name="heading 3" w:uiPriority="9" w:qFormat="1"/>
+    <w:lsdException w:name="heading 4" w:uiPriority="9" w:qFormat="1"/>
+    <w:lsdException w:name="heading 5" w:uiPriority="9" w:qFormat="1"/>
+    <w:lsdException w:name="heading 6" w:uiPriority="9" w:qFormat="1"/>
+    <w:lsdException w:name="heading 7" w:uiPriority="9" w:qFormat="1"/>
+    <w:lsdException w:name="heading 8" w:uiPriority="9" w:qFormat="1"/>
+    <w:lsdException w:name="heading 9" w:uiPriority="9" w:qFormat="1"/>
+    <w:lsdException w:name="toc 1" w:uiPriority="39"/>
+    <w:lsdException w:name="toc 2" w:uiPriority="39"/>
+    <w:lsdException w:name="toc 3" w:uiPriority="39"/>
+    <w:lsdException w:name="toc 4" w:uiPriority="39"/>
+    <w:lsdException w:name="toc 5" w:uiPriority="39"/>
+    <w:lsdException w:name="toc 6" w:uiPriority="39"/>
+    <w:lsdException w:name="toc 7" w:uiPriority="39"/>
+    <w:lsdException w:name="toc 8" w:uiPriority="39"/>
+    <w:lsdException w:name="toc 9" w:uiPriority="39"/>
+    <w:lsdException w:name="caption" w:uiPriority="35" w:qFormat="1"/>
+    <w:lsdException w:name="Title" w:semiHidden="0" w:uiPriority="10" w:unhideWhenUsed="0" w:qFormat="1"/>
+    <w:lsdException w:name="Default Paragraph Font" w:uiPriority="1"/>
+    <w:lsdException w:name="Subtitle" w:semiHidden="0" w:uiPriority="11" w:unhideWhenUsed="0" w:qFormat="1"/>
+    <w:lsdException w:name="Strong" w:semiHidden="0" w:uiPriority="22" w:unhideWhenUsed="0" w:qFormat="1"/>
+    <w:lsdException w:name="Emphasis" w:semiHidden="0" w:uiPriority="20" w:unhideWhenUsed="0" w:qFormat="1"/>
+    <w:lsdException w:name="Table Grid" w:semiHidden="0" w:uiPriority="39" w:unhideWhenUsed="0"/>
+    <w:lsdException w:name="Placeholder Text" w:unhideWhenUsed="0"/>
+    <w:lsdException w:name="No Spacing" w:semiHidden="0" w:uiPriority="1" w:unhideWhenUsed="0" w:qFormat="1"/>
+    <w:lsdException w:name="Light Shading" w:semiHidden="0" w:uiPriority="60" w:unhideWhenUsed="0"/>
+    <w:lsdException w:name="Light List" w:semiHidden="0" w:uiPriority="61" w:unhideWhenUsed="0"/>
+    <w:lsdException w:name="Light Grid" w:semiHidden="0" w:uiPriority="62" w:unhideWhenUsed="0"/>
+    <w:lsdException w:name="Medium Shading 1" w:semiHidden="0" w:uiPriority="63" w:unhideWhenUsed="0"/>
+    <w:lsdException w:name="Medium Shading 2" w:semiHidden="0" w:uiPriority="64" w:unhideWhenUsed="0"/>
+    <w:lsdException w:name="Medium List 1" w:semiHidden="0" w:uiPriority="65" w:unhideWhenUsed="0"/>
+    <w:lsdException w:name="Medium List 2" w:semiHidden="0" w:uiPriority="66" w:unhideWhenUsed="0"/>
+    <w:lsdException w:name="Medium Grid 1" w:semiHidden="0" w:uiPriority="67" w:unhideWhenUsed="0"/>
+    <w:lsdException w:name="Medium Grid 2" w:semiHidden="0" w:uiPriority="68" w:unhideWhenUsed="0"/>
+    <w:lsdException w:name="Medium Grid 3" w:semiHidden="0" w:uiPriority="69" w:unhideWhenUsed="0"/>
+    <w:lsdException w:name="Dark List" w:semiHidden="0" w:uiPriority="70" w:unhideWhenUsed="0"/>
+    <w:lsdException w:name="Colorful Shading" w:semiHidden="0" w:uiPriority="71" w:unhideWhenUsed="0"/>
+    <w:lsdException w:name="Colorful List" w:semiHidden="0" w:uiPriority="72" w:unhideWhenUsed="0"/>
+    <w:lsdException w:name="Colorful Grid" w:semiHidden="0" w:uiPriority="73" w:unhideWhenUsed="0"/>
+    <w:lsdException w:name="Light Shading Accent 1" w:semiHidden="0" w:uiPriority="60" w:unhideWhenUsed="0"/>
+    <w:lsdException w:name="Light List Accent 1" w:semiHidden="0" w:uiPriority="61" w:unhideWhenUsed="0"/>
+    <w:lsdException w:name="Light Grid Accent 1" w:semiHidden="0" w:uiPriority="62" w:unhideWhenUsed="0"/>
+    <w:lsdException w:name="Medium Shading 1 Accent 1" w:semiHidden="0" w:uiPriority="63" w:unhideWhenUsed="0"/>
+    <w:lsdException w:name="Medium Shading 2 Accent 1" w:semiHidden="0" w:uiPriority="64" w:unhideWhenUsed="0"/>
+    <w:lsdException w:name="Medium List 1 Accent 1" w:semiHidden="0" w:uiPriority="65" w:unhideWhenUsed="0"/>
+    <w:lsdException w:name="Revision" w:unhideWhenUsed="0"/>
+    <w:lsdException w:name="List Paragraph" w:semiHidden="0" w:uiPriority="34" w:unhideWhenUsed="0" w:qFormat="1"/>
+    <w:lsdException w:name="Quote" w:semiHidden="0" w:uiPriority="29" w:unhideWhenUsed="0" w:qFormat="1"/>
+    <w:lsdException w:name="Intense Quote" w:semiHidden="0" w:uiPriority="30" w:unhideWhenUsed="0" w:qFormat="1"/>
+    <w:lsdException w:name="Medium List 2 Accent 1" w:semiHidden="0" w:uiPriority="66" w:unhideWhenUsed="0"/>
+    <w:lsdException w:name="Medium Grid 1 Accent 1" w:semiHidden="0" w:uiPriority="67" w:unhideWhenUsed="0"/>
+    <w:lsdException w:name="Medium Grid 2 Accent 1" w:semiHidden="0" w:uiPriority="68" w:unhideWhenUsed="0"/>
+    <w:lsdException w:name="Medium Grid 3 Accent 1" w:semiHidden="0" w:uiPriority="69" w:unhideWhenUsed="0"/>
+    <w:lsdException w:name="Dark List Accent 1" w:semiHidden="0" w:uiPriority="70" w:unhideWhenUsed="0"/>
+    <w:lsdException w:name="Colorful Shading Accent 1" w:semiHidden="0" w:uiPriority="71" w:unhideWhenUsed="0"/>
+    <w:lsdException w:name="Colorful List Accent 1" w:semiHidden="0" w:uiPriority="72" w:unhideWhenUsed="0"/>
+    <w:lsdException w:name="Colorful Grid Accent 1" w:semiHidden="0" w:uiPriority="73" w:unhideWhenUsed="0"/>
+    <w:lsdException w:name="Light Shading Accent 2" w:semiHidden="0" w:uiPriority="60" w:unhideWhenUsed="0"/>
+    <w:lsdException w:name="Light List Accent 2" w:semiHidden="0" w:uiPriority="61" w:unhideWhenUsed="0"/>
+    <w:lsdException w:name="Light Grid Accent 2" w:semiHidden="0" w:uiPriority="62" w:unhideWhenUsed="0"/>
+    <w:lsdException w:name="Medium Shading 1 Accent 2" w:semiHidden="0" w:uiPriority="63" w:unhideWhenUsed="0"/>
+    <w:lsdException w:name="Medium Shading 2 Accent 2" w:semiHidden="0" w:uiPriority="64" w:unhideWhenUsed="0"/>
+    <w:lsdException w:name="Medium List 1 Accent 2" w:semiHidden="0" w:uiPriority="65" w:unhideWhenUsed="0"/>
+    <w:lsdException w:name="Medium List 2 Accent 2" w:semiHidden="0" w:uiPriority="66" w:unhideWhenUsed="0"/>
+    <w:lsdException w:name="Medium Grid 1 Accent 2" w:semiHidden="0" w:uiPriority="67" w:unhideWhenUsed="0"/>
+    <w:lsdException w:name="Medium Grid 2 Accent 2" w:semiHidden="0" w:uiPriority="68" w:unhideWhenUsed="0"/>
+    <w:lsdException w:name="Medium Grid 3 Accent 2" w:semiHidden="0" w:uiPriority="69" w:unhideWhenUsed="0"/>
+    <w:lsdException w:name="Dark List Accent 2" w:semiHidden="0" w:uiPriority="70" w:unhideWhenUsed="0"/>
+    <w:lsdException w:name="Colorful Shading Accent 2" w:semiHidden="0" w:uiPriority="71" w:unhideWhenUsed="0"/>
+    <w:lsdException w:name="Colorful List Accent 2" w:semiHidden="0" w:uiPriority="72" w:unhideWhenUsed="0"/>
+    <w:lsdException w:name="Colorful Grid Accent 2" w:semiHidden="0" w:uiPriority="73" w:unhideWhenUsed="0"/>
+    <w:lsdException w:name="Light Shading Accent 3" w:semiHidden="0" w:uiPriority="60" w:unhideWhenUsed="0"/>
+    <w:lsdException w:name="Light List Accent 3" w:semiHidden="0" w:uiPriority="61" w:unhideWhenUsed="0"/>
+    <w:lsdException w:name="Light Grid Accent 3" w:semiHidden="0" w:uiPriority="62" w:unhideWhenUsed="0"/>
+    <w:lsdException w:name="Medium Shading 1 Accent 3" w:semiHidden="0" w:uiPriority="63" w:unhideWhenUsed="0"/>
+    <w:lsdException w:name="Medium Shading 2 Accent 3" w:semiHidden="0" w:uiPriority="64" w:unhideWhenUsed="0"/>
+    <w:lsdException w:name="Medium List 1 Accent 3" w:semiHidden="0" w:uiPriority="65" w:unhideWhenUsed="0"/>
+    <w:lsdException w:name="Medium List 2 Accent 3" w:semiHidden="0" w:uiPriority="66" w:unhideWhenUsed="0"/>
+    <w:lsdException w:name="Medium Grid 1 Accent 3" w:semiHidden="0" w:uiPriority="67" w:unhideWhenUsed="0"/>
+    <w:lsdException w:name="Medium Grid 2 Accent 3" w:semiHidden="0" w:uiPriority="68" w:unhideWhenUsed="0"/>
+    <w:lsdException w:name="Medium Grid 3 Accent 3" w:semiHidden="0" w:uiPriority="69" w:unhideWhenUsed="0"/>
+    <w:lsdException w:name="Dark List Accent 3" w:semiHidden="0" w:uiPriority="70" w:unhideWhenUsed="0"/>
+    <w:lsdException w:name="Colorful Shading Accent 3" w:semiHidden="0" w:uiPriority="71" w:unhideWhenUsed="0"/>
+    <w:lsdException w:name="Colorful List Accent 3" w:semiHidden="0" w:uiPriority="72" w:unhideWhenUsed="0"/>
+    <w:lsdException w:name="Colorful Grid Accent 3" w:semiHidden="0" w:uiPriority="73" w:unhideWhenUsed="0"/>
+    <w:lsdException w:name="Light Shading Accent 4" w:semiHidden="0" w:uiPriority="60" w:unhideWhenUsed="0"/>
+    <w:lsdException w:name="Light List Accent 4" w:semiHidden="0" w:uiPriority="61" w:unhideWhenUsed="0"/>
+    <w:lsdException w:name="Light Grid Accent 4" w:semiHidden="0" w:uiPriority="62" w:unhideWhenUsed="0"/>
+    <w:lsdException w:name="Medium Shading 1 Accent 4" w:semiHidden="0" w:uiPriority="63" w:unhideWhenUsed="0"/>
+    <w:lsdException w:name="Medium Shading 2 Accent 4" w:semiHidden="0" w:uiPriority="64" w:unhideWhenUsed="0"/>
+    <w:lsdException w:name="Medium List 1 Accent 4" w:semiHidden="0" w:uiPriority="65" w:unhideWhenUsed="0"/>
+    <w:lsdException w:name="Medium List 2 Accent 4" w:semiHidden="0" w:uiPriority="66" w:unhideWhenUsed="0"/>
+    <w:lsdException w:name="Medium Grid 1 Accent 4" w:semiHidden="0" w:uiPriority="67" w:unhideWhenUsed="0"/>
+    <w:lsdException w:name="Medium Grid 2 Accent 4" w:semiHidden="0" w:uiPriority="68" w:unhideWhenUsed="0"/>
+    <w:lsdException w:name="Medium Grid 3 Accent 4" w:semiHidden="0" w:uiPriority="69" w:unhideWhenUsed="0"/>
+    <w:lsdException w:name="Dark List Accent 4" w:semiHidden="0" w:uiPriority="70" w:unhideWhenUsed="0"/>
+    <w:lsdException w:name="Colorful Shading Accent 4" w:semiHidden="0" w:uiPriority="71" w:unhideWhenUsed="0"/>
+    <w:lsdException w:name="Colorful List Accent 4" w:semiHidden="0" w:uiPriority="72" w:unhideWhenUsed="0"/>
+    <w:lsdException w:name="Colorful Grid Accent 4" w:semiHidden="0" w:uiPriority="73" w:unhideWhenUsed="0"/>
+    <w:lsdException w:name="Light Shading Accent 5" w:semiHidden="0" w:uiPriority="60" w:unhideWhenUsed="0"/>
+    <w:lsdException w:name="Light List Accent 5" w:semiHidden="0" w:uiPriority="61" w:unhideWhenUsed="0"/>
+    <w:lsdException w:name="Light Grid Accent 5" w:semiHidden="0" w:uiPriority="62" w:unhideWhenUsed="0"/>
+    <w:lsdException w:name="Medium Shading 1 Accent 5" w:semiHidden="0" w:uiPriority="63" w:unhideWhenUsed="0"/>
+    <w:lsdException w:name="Medium Shading 2 Accent 5" w:semiHidden="0" w:uiPriority="64" w:unhideWhenUsed="0"/>
+    <w:lsdException w:name="Medium List 1 Accent 5" w:semiHidden="0" w:uiPriority="65" w:unhideWhenUsed="0"/>
+    <w:lsdException w:name="Medium List 2 Accent 5" w:semiHidden="0" w:uiPriority="66" w:unhideWhenUsed="0"/>
+    <w:lsdException w:name="Medium Grid 1 Accent 5" w:semiHidden="0" w:uiPriority="67" w:unhideWhenUsed="0"/>
+    <w:lsdException w:name="Medium Grid 2 Accent 5" w:semiHidden="0" w:uiPriority="68" w:unhideWhenUsed="0"/>
+    <w:lsdException w:name="Medium Grid 3 Accent 5" w:semiHidden="0" w:uiPriority="69" w:unhideWhenUsed="0"/>
+    <w:lsdException w:name="Dark List Accent 5" w:semiHidden="0" w:uiPriority="70" w:unhideWhenUsed="0"/>
+    <w:lsdException w:name="Colorful Shading Accent 5" w:semiHidden="0" w:uiPriority="71" w:unhideWhenUsed="0"/>
+    <w:lsdException w:name="Colorful List Accent 5" w:semiHidden="0" w:uiPriority="72" w:unhideWhenUsed="0"/>
+    <w:lsdException w:name="Colorful Grid Accent 5" w:semiHidden="0" w:uiPriority="73" w:unhideWhenUsed="0"/>
+    <w:lsdException w:name="Light Shading Accent 6" w:semiHidden="0" w:uiPriority="60" w:unhideWhenUsed="0"/>
+    <w:lsdException w:name="Light List Accent 6" w:semiHidden="0" w:uiPriority="61" w:unhideWhenUsed="0"/>
+    <w:lsdException w:name="Light Grid Accent 6" w:semiHidden="0" w:uiPriority="62" w:unhideWhenUsed="0"/>
+    <w:lsdException w:name="Medium Shading 1 Accent 6" w:semiHidden="0" w:uiPriority="63" w:unhideWhenUsed="0"/>
+    <w:lsdException w:name="Medium Shading 2 Accent 6" w:semiHidden="0" w:uiPriority="64" w:unhideWhenUsed="0"/>
+    <w:lsdException w:name="Medium List 1 Accent 6" w:semiHidden="0" w:uiPriority="65" w:unhideWhenUsed="0"/>
+    <w:lsdException w:name="Medium List 2 Accent 6" w:semiHidden="0" w:uiPriority="66" w:unhideWhenUsed="0"/>
+    <w:lsdException w:name="Medium Grid 1 Accent 6" w:semiHidden="0" w:uiPriority="67" w:unhideWhenUsed="0"/>
+    <w:lsdException w:name="Medium Grid 2 Accent 6" w:semiHidden="0" w:uiPriority="68" w:unhideWhenUsed="0"/>
+    <w:lsdException w:name="Medium Grid 3 Accent 6" w:semiHidden="0" w:uiPriority="69" w:unhideWhenUsed="0"/>
+    <w:lsdException w:name="Dark List Accent 6" w:semiHidden="0" w:uiPriority="70" w:unhideWhenUsed="0"/>
+    <w:lsdException w:name="Colorful Shading Accent 6" w:semiHidden="0" w:uiPriority="71" w:unhideWhenUsed="0"/>
+    <w:lsdException w:name="Colorful List Accent 6" w:semiHidden="0" w:uiPriority="72" w:unhideWhenUsed="0"/>
+    <w:lsdException w:name="Colorful Grid Accent 6" w:semiHidden="0" w:uiPriority="73" w:unhideWhenUsed="0"/>
+    <w:lsdException w:name="Subtle Emphasis" w:semiHidden="0" w:uiPriority="19" w:unhideWhenUsed="0" w:qFormat="1"/>
+    <w:lsdException w:name="Intense Emphasis" w:semiHidden="0" w:uiPriority="21" w:unhideWhenUsed="0" w:qFormat="1"/>
+    <w:lsdException w:name="Subtle Reference" w:semiHidden="0" w:uiPriority="31" w:unhideWhenUsed="0" w:qFormat="1"/>
+    <w:lsdException w:name="Intense Reference" w:semiHidden="0" w:uiPriority="32" w:unhideWhenUsed="0" w:qFormat="1"/>
+    <w:lsdException w:name="Book Title" w:semiHidden="0" w:uiPriority="33" w:unhideWhenUsed="0" w:qFormat="1"/>
+    <w:lsdException w:name="Bibliography" w:uiPriority="37"/>
+    <w:lsdException w:name="TOC Heading" w:uiPriority="39" w:qFormat="1"/>
   </w:latentStyles>
-  <w:style w:type="paragraph" w:default="1" w:styleId="Normal">
+  <w:style w:type="paragraph" w:default="1" w:styleId="Standaard">
     <w:name w:val="Normal"/>
     <w:qFormat/>
   </w:style>
-  <w:style w:type="paragraph" w:styleId="Heading1">
+  <w:style w:type="paragraph" w:styleId="Kop1">
     <w:name w:val="heading 1"/>
-    <w:basedOn w:val="Normal"/>
-    <w:next w:val="Normal"/>
-    <w:link w:val="Heading1Char"/>
+    <w:basedOn w:val="Standaard"/>
+    <w:next w:val="Standaard"/>
+    <w:link w:val="Kop1Char"/>
     <w:uiPriority w:val="9"/>
     <w:qFormat/>
     <w:rsid w:val="001906AA"/>
@@ -4630,11 +4298,11 @@
       <w:szCs w:val="32"/>
     </w:rPr>
   </w:style>
-  <w:style w:type="paragraph" w:styleId="Heading2">
+  <w:style w:type="paragraph" w:styleId="Kop2">
     <w:name w:val="heading 2"/>
-    <w:basedOn w:val="Normal"/>
-    <w:next w:val="Normal"/>
-    <w:link w:val="Heading2Char"/>
+    <w:basedOn w:val="Standaard"/>
+    <w:next w:val="Standaard"/>
+    <w:link w:val="Kop2Char"/>
     <w:uiPriority w:val="9"/>
     <w:unhideWhenUsed/>
     <w:qFormat/>
@@ -4652,11 +4320,11 @@
       <w:szCs w:val="26"/>
     </w:rPr>
   </w:style>
-  <w:style w:type="paragraph" w:styleId="Heading3">
+  <w:style w:type="paragraph" w:styleId="Kop3">
     <w:name w:val="heading 3"/>
-    <w:basedOn w:val="Normal"/>
-    <w:next w:val="Normal"/>
-    <w:link w:val="Heading3Char"/>
+    <w:basedOn w:val="Standaard"/>
+    <w:next w:val="Standaard"/>
+    <w:link w:val="Kop3Char"/>
     <w:uiPriority w:val="9"/>
     <w:unhideWhenUsed/>
     <w:qFormat/>
@@ -4674,13 +4342,13 @@
       <w:szCs w:val="24"/>
     </w:rPr>
   </w:style>
-  <w:style w:type="character" w:default="1" w:styleId="DefaultParagraphFont">
+  <w:style w:type="character" w:default="1" w:styleId="Standaardalinea-lettertype">
     <w:name w:val="Default Paragraph Font"/>
     <w:uiPriority w:val="1"/>
     <w:semiHidden/>
     <w:unhideWhenUsed/>
   </w:style>
-  <w:style w:type="table" w:default="1" w:styleId="TableNormal">
+  <w:style w:type="table" w:default="1" w:styleId="Standaardtabel">
     <w:name w:val="Normal Table"/>
     <w:uiPriority w:val="99"/>
     <w:semiHidden/>
@@ -4695,16 +4363,16 @@
       </w:tblCellMar>
     </w:tblPr>
   </w:style>
-  <w:style w:type="numbering" w:default="1" w:styleId="NoList">
+  <w:style w:type="numbering" w:default="1" w:styleId="Geenlijst">
     <w:name w:val="No List"/>
     <w:uiPriority w:val="99"/>
     <w:semiHidden/>
     <w:unhideWhenUsed/>
   </w:style>
-  <w:style w:type="character" w:customStyle="1" w:styleId="Heading1Char">
-    <w:name w:val="Heading 1 Char"/>
-    <w:basedOn w:val="DefaultParagraphFont"/>
-    <w:link w:val="Heading1"/>
+  <w:style w:type="character" w:customStyle="1" w:styleId="Kop1Char">
+    <w:name w:val="Kop 1 Char"/>
+    <w:basedOn w:val="Standaardalinea-lettertype"/>
+    <w:link w:val="Kop1"/>
     <w:uiPriority w:val="9"/>
     <w:rsid w:val="001906AA"/>
     <w:rPr>
@@ -4714,11 +4382,11 @@
       <w:szCs w:val="32"/>
     </w:rPr>
   </w:style>
-  <w:style w:type="paragraph" w:styleId="Title">
+  <w:style w:type="paragraph" w:styleId="Titel">
     <w:name w:val="Title"/>
-    <w:basedOn w:val="Normal"/>
-    <w:next w:val="Normal"/>
-    <w:link w:val="TitleChar"/>
+    <w:basedOn w:val="Standaard"/>
+    <w:next w:val="Standaard"/>
+    <w:link w:val="TitelChar"/>
     <w:uiPriority w:val="10"/>
     <w:qFormat/>
     <w:rsid w:val="001906AA"/>
@@ -4734,10 +4402,10 @@
       <w:szCs w:val="56"/>
     </w:rPr>
   </w:style>
-  <w:style w:type="character" w:customStyle="1" w:styleId="TitleChar">
-    <w:name w:val="Title Char"/>
-    <w:basedOn w:val="DefaultParagraphFont"/>
-    <w:link w:val="Title"/>
+  <w:style w:type="character" w:customStyle="1" w:styleId="TitelChar">
+    <w:name w:val="Titel Char"/>
+    <w:basedOn w:val="Standaardalinea-lettertype"/>
+    <w:link w:val="Titel"/>
     <w:uiPriority w:val="10"/>
     <w:rsid w:val="001906AA"/>
     <w:rPr>
@@ -4748,10 +4416,10 @@
       <w:szCs w:val="56"/>
     </w:rPr>
   </w:style>
-  <w:style w:type="character" w:customStyle="1" w:styleId="Heading2Char">
-    <w:name w:val="Heading 2 Char"/>
-    <w:basedOn w:val="DefaultParagraphFont"/>
-    <w:link w:val="Heading2"/>
+  <w:style w:type="character" w:customStyle="1" w:styleId="Kop2Char">
+    <w:name w:val="Kop 2 Char"/>
+    <w:basedOn w:val="Standaardalinea-lettertype"/>
+    <w:link w:val="Kop2"/>
     <w:uiPriority w:val="9"/>
     <w:rsid w:val="001906AA"/>
     <w:rPr>
@@ -4761,10 +4429,10 @@
       <w:szCs w:val="26"/>
     </w:rPr>
   </w:style>
-  <w:style w:type="paragraph" w:styleId="TOCHeading">
+  <w:style w:type="paragraph" w:styleId="Kopvaninhoudsopgave">
     <w:name w:val="TOC Heading"/>
-    <w:basedOn w:val="Heading1"/>
-    <w:next w:val="Normal"/>
+    <w:basedOn w:val="Kop1"/>
+    <w:next w:val="Standaard"/>
     <w:uiPriority w:val="39"/>
     <w:unhideWhenUsed/>
     <w:qFormat/>
@@ -4776,10 +4444,10 @@
       <w:lang w:val="en-US"/>
     </w:rPr>
   </w:style>
-  <w:style w:type="paragraph" w:styleId="TOC1">
+  <w:style w:type="paragraph" w:styleId="Inhopg1">
     <w:name w:val="toc 1"/>
-    <w:basedOn w:val="Normal"/>
-    <w:next w:val="Normal"/>
+    <w:basedOn w:val="Standaard"/>
+    <w:next w:val="Standaard"/>
     <w:autoRedefine/>
     <w:uiPriority w:val="39"/>
     <w:unhideWhenUsed/>
@@ -4788,10 +4456,10 @@
       <w:spacing w:after="100"/>
     </w:pPr>
   </w:style>
-  <w:style w:type="paragraph" w:styleId="TOC2">
+  <w:style w:type="paragraph" w:styleId="Inhopg2">
     <w:name w:val="toc 2"/>
-    <w:basedOn w:val="Normal"/>
-    <w:next w:val="Normal"/>
+    <w:basedOn w:val="Standaard"/>
+    <w:next w:val="Standaard"/>
     <w:autoRedefine/>
     <w:uiPriority w:val="39"/>
     <w:unhideWhenUsed/>
@@ -4803,7 +4471,7 @@
   </w:style>
   <w:style w:type="character" w:styleId="Hyperlink">
     <w:name w:val="Hyperlink"/>
-    <w:basedOn w:val="DefaultParagraphFont"/>
+    <w:basedOn w:val="Standaardalinea-lettertype"/>
     <w:uiPriority w:val="99"/>
     <w:unhideWhenUsed/>
     <w:rsid w:val="005239D5"/>
@@ -4812,9 +4480,9 @@
       <w:u w:val="single"/>
     </w:rPr>
   </w:style>
-  <w:style w:type="paragraph" w:styleId="ListParagraph">
+  <w:style w:type="paragraph" w:styleId="Lijstalinea">
     <w:name w:val="List Paragraph"/>
-    <w:basedOn w:val="Normal"/>
+    <w:basedOn w:val="Standaard"/>
     <w:uiPriority w:val="34"/>
     <w:qFormat/>
     <w:rsid w:val="009E003B"/>
@@ -4823,10 +4491,10 @@
       <w:contextualSpacing/>
     </w:pPr>
   </w:style>
-  <w:style w:type="paragraph" w:styleId="BalloonText">
+  <w:style w:type="paragraph" w:styleId="Ballontekst">
     <w:name w:val="Balloon Text"/>
-    <w:basedOn w:val="Normal"/>
-    <w:link w:val="BalloonTextChar"/>
+    <w:basedOn w:val="Standaard"/>
+    <w:link w:val="BallontekstChar"/>
     <w:uiPriority w:val="99"/>
     <w:semiHidden/>
     <w:unhideWhenUsed/>
@@ -4840,10 +4508,10 @@
       <w:szCs w:val="18"/>
     </w:rPr>
   </w:style>
-  <w:style w:type="character" w:customStyle="1" w:styleId="BalloonTextChar">
-    <w:name w:val="Balloon Text Char"/>
-    <w:basedOn w:val="DefaultParagraphFont"/>
-    <w:link w:val="BalloonText"/>
+  <w:style w:type="character" w:customStyle="1" w:styleId="BallontekstChar">
+    <w:name w:val="Ballontekst Char"/>
+    <w:basedOn w:val="Standaardalinea-lettertype"/>
+    <w:link w:val="Ballontekst"/>
     <w:uiPriority w:val="99"/>
     <w:semiHidden/>
     <w:rsid w:val="009E003B"/>
@@ -4853,10 +4521,10 @@
       <w:szCs w:val="18"/>
     </w:rPr>
   </w:style>
-  <w:style w:type="character" w:customStyle="1" w:styleId="Heading3Char">
-    <w:name w:val="Heading 3 Char"/>
-    <w:basedOn w:val="DefaultParagraphFont"/>
-    <w:link w:val="Heading3"/>
+  <w:style w:type="character" w:customStyle="1" w:styleId="Kop3Char">
+    <w:name w:val="Kop 3 Char"/>
+    <w:basedOn w:val="Standaardalinea-lettertype"/>
+    <w:link w:val="Kop3"/>
     <w:uiPriority w:val="9"/>
     <w:rsid w:val="00071931"/>
     <w:rPr>
@@ -4866,10 +4534,443 @@
       <w:szCs w:val="24"/>
     </w:rPr>
   </w:style>
-  <w:style w:type="paragraph" w:styleId="TOC3">
+  <w:style w:type="paragraph" w:styleId="Inhopg3">
     <w:name w:val="toc 3"/>
-    <w:basedOn w:val="Normal"/>
-    <w:next w:val="Normal"/>
+    <w:basedOn w:val="Standaard"/>
+    <w:next w:val="Standaard"/>
+    <w:autoRedefine/>
+    <w:uiPriority w:val="39"/>
+    <w:unhideWhenUsed/>
+    <w:rsid w:val="00267AF2"/>
+    <w:pPr>
+      <w:spacing w:after="100"/>
+      <w:ind w:left="440"/>
+    </w:pPr>
+  </w:style>
+</w:styles>
+</file>
+
+<file path=word/stylesWithEffects.xml><?xml version="1.0" encoding="utf-8"?>
+<w:styles xmlns:wpc="http://schemas.microsoft.com/office/word/2010/wordprocessingCanvas" xmlns:mc="http://schemas.openxmlformats.org/markup-compatibility/2006" xmlns:o="urn:schemas-microsoft-com:office:office" xmlns:r="http://schemas.openxmlformats.org/officeDocument/2006/relationships" xmlns:m="http://schemas.openxmlformats.org/officeDocument/2006/math" xmlns:v="urn:schemas-microsoft-com:vml" xmlns:wp14="http://schemas.microsoft.com/office/word/2010/wordprocessingDrawing" xmlns:wp="http://schemas.openxmlformats.org/drawingml/2006/wordprocessingDrawing" xmlns:w10="urn:schemas-microsoft-com:office:word" xmlns:w="http://schemas.openxmlformats.org/wordprocessingml/2006/main" xmlns:w14="http://schemas.microsoft.com/office/word/2010/wordml" xmlns:wpg="http://schemas.microsoft.com/office/word/2010/wordprocessingGroup" xmlns:wpi="http://schemas.microsoft.com/office/word/2010/wordprocessingInk" xmlns:wne="http://schemas.microsoft.com/office/word/2006/wordml" xmlns:wps="http://schemas.microsoft.com/office/word/2010/wordprocessingShape" mc:Ignorable="w14 wp14">
+  <w:docDefaults>
+    <w:rPrDefault>
+      <w:rPr>
+        <w:rFonts w:asciiTheme="minorHAnsi" w:eastAsiaTheme="minorHAnsi" w:hAnsiTheme="minorHAnsi" w:cstheme="minorBidi"/>
+        <w:sz w:val="22"/>
+        <w:szCs w:val="22"/>
+        <w:lang w:val="nl-NL" w:eastAsia="en-US" w:bidi="ar-SA"/>
+      </w:rPr>
+    </w:rPrDefault>
+    <w:pPrDefault>
+      <w:pPr>
+        <w:spacing w:after="160" w:line="259" w:lineRule="auto"/>
+      </w:pPr>
+    </w:pPrDefault>
+  </w:docDefaults>
+  <w:latentStyles w:defLockedState="0" w:defUIPriority="99" w:defSemiHidden="1" w:defUnhideWhenUsed="1" w:defQFormat="0" w:count="267">
+    <w:lsdException w:name="Normal" w:semiHidden="0" w:uiPriority="0" w:unhideWhenUsed="0" w:qFormat="1"/>
+    <w:lsdException w:name="heading 1" w:semiHidden="0" w:uiPriority="9" w:unhideWhenUsed="0" w:qFormat="1"/>
+    <w:lsdException w:name="heading 2" w:uiPriority="9" w:qFormat="1"/>
+    <w:lsdException w:name="heading 3" w:uiPriority="9" w:qFormat="1"/>
+    <w:lsdException w:name="heading 4" w:uiPriority="9" w:qFormat="1"/>
+    <w:lsdException w:name="heading 5" w:uiPriority="9" w:qFormat="1"/>
+    <w:lsdException w:name="heading 6" w:uiPriority="9" w:qFormat="1"/>
+    <w:lsdException w:name="heading 7" w:uiPriority="9" w:qFormat="1"/>
+    <w:lsdException w:name="heading 8" w:uiPriority="9" w:qFormat="1"/>
+    <w:lsdException w:name="heading 9" w:uiPriority="9" w:qFormat="1"/>
+    <w:lsdException w:name="toc 1" w:uiPriority="39"/>
+    <w:lsdException w:name="toc 2" w:uiPriority="39"/>
+    <w:lsdException w:name="toc 3" w:uiPriority="39"/>
+    <w:lsdException w:name="toc 4" w:uiPriority="39"/>
+    <w:lsdException w:name="toc 5" w:uiPriority="39"/>
+    <w:lsdException w:name="toc 6" w:uiPriority="39"/>
+    <w:lsdException w:name="toc 7" w:uiPriority="39"/>
+    <w:lsdException w:name="toc 8" w:uiPriority="39"/>
+    <w:lsdException w:name="toc 9" w:uiPriority="39"/>
+    <w:lsdException w:name="caption" w:uiPriority="35" w:qFormat="1"/>
+    <w:lsdException w:name="Title" w:semiHidden="0" w:uiPriority="10" w:unhideWhenUsed="0" w:qFormat="1"/>
+    <w:lsdException w:name="Default Paragraph Font" w:uiPriority="1"/>
+    <w:lsdException w:name="Subtitle" w:semiHidden="0" w:uiPriority="11" w:unhideWhenUsed="0" w:qFormat="1"/>
+    <w:lsdException w:name="Strong" w:semiHidden="0" w:uiPriority="22" w:unhideWhenUsed="0" w:qFormat="1"/>
+    <w:lsdException w:name="Emphasis" w:semiHidden="0" w:uiPriority="20" w:unhideWhenUsed="0" w:qFormat="1"/>
+    <w:lsdException w:name="Table Grid" w:semiHidden="0" w:uiPriority="39" w:unhideWhenUsed="0"/>
+    <w:lsdException w:name="Placeholder Text" w:unhideWhenUsed="0"/>
+    <w:lsdException w:name="No Spacing" w:semiHidden="0" w:uiPriority="1" w:unhideWhenUsed="0" w:qFormat="1"/>
+    <w:lsdException w:name="Light Shading" w:semiHidden="0" w:uiPriority="60" w:unhideWhenUsed="0"/>
+    <w:lsdException w:name="Light List" w:semiHidden="0" w:uiPriority="61" w:unhideWhenUsed="0"/>
+    <w:lsdException w:name="Light Grid" w:semiHidden="0" w:uiPriority="62" w:unhideWhenUsed="0"/>
+    <w:lsdException w:name="Medium Shading 1" w:semiHidden="0" w:uiPriority="63" w:unhideWhenUsed="0"/>
+    <w:lsdException w:name="Medium Shading 2" w:semiHidden="0" w:uiPriority="64" w:unhideWhenUsed="0"/>
+    <w:lsdException w:name="Medium List 1" w:semiHidden="0" w:uiPriority="65" w:unhideWhenUsed="0"/>
+    <w:lsdException w:name="Medium List 2" w:semiHidden="0" w:uiPriority="66" w:unhideWhenUsed="0"/>
+    <w:lsdException w:name="Medium Grid 1" w:semiHidden="0" w:uiPriority="67" w:unhideWhenUsed="0"/>
+    <w:lsdException w:name="Medium Grid 2" w:semiHidden="0" w:uiPriority="68" w:unhideWhenUsed="0"/>
+    <w:lsdException w:name="Medium Grid 3" w:semiHidden="0" w:uiPriority="69" w:unhideWhenUsed="0"/>
+    <w:lsdException w:name="Dark List" w:semiHidden="0" w:uiPriority="70" w:unhideWhenUsed="0"/>
+    <w:lsdException w:name="Colorful Shading" w:semiHidden="0" w:uiPriority="71" w:unhideWhenUsed="0"/>
+    <w:lsdException w:name="Colorful List" w:semiHidden="0" w:uiPriority="72" w:unhideWhenUsed="0"/>
+    <w:lsdException w:name="Colorful Grid" w:semiHidden="0" w:uiPriority="73" w:unhideWhenUsed="0"/>
+    <w:lsdException w:name="Light Shading Accent 1" w:semiHidden="0" w:uiPriority="60" w:unhideWhenUsed="0"/>
+    <w:lsdException w:name="Light List Accent 1" w:semiHidden="0" w:uiPriority="61" w:unhideWhenUsed="0"/>
+    <w:lsdException w:name="Light Grid Accent 1" w:semiHidden="0" w:uiPriority="62" w:unhideWhenUsed="0"/>
+    <w:lsdException w:name="Medium Shading 1 Accent 1" w:semiHidden="0" w:uiPriority="63" w:unhideWhenUsed="0"/>
+    <w:lsdException w:name="Medium Shading 2 Accent 1" w:semiHidden="0" w:uiPriority="64" w:unhideWhenUsed="0"/>
+    <w:lsdException w:name="Medium List 1 Accent 1" w:semiHidden="0" w:uiPriority="65" w:unhideWhenUsed="0"/>
+    <w:lsdException w:name="Revision" w:unhideWhenUsed="0"/>
+    <w:lsdException w:name="List Paragraph" w:semiHidden="0" w:uiPriority="34" w:unhideWhenUsed="0" w:qFormat="1"/>
+    <w:lsdException w:name="Quote" w:semiHidden="0" w:uiPriority="29" w:unhideWhenUsed="0" w:qFormat="1"/>
+    <w:lsdException w:name="Intense Quote" w:semiHidden="0" w:uiPriority="30" w:unhideWhenUsed="0" w:qFormat="1"/>
+    <w:lsdException w:name="Medium List 2 Accent 1" w:semiHidden="0" w:uiPriority="66" w:unhideWhenUsed="0"/>
+    <w:lsdException w:name="Medium Grid 1 Accent 1" w:semiHidden="0" w:uiPriority="67" w:unhideWhenUsed="0"/>
+    <w:lsdException w:name="Medium Grid 2 Accent 1" w:semiHidden="0" w:uiPriority="68" w:unhideWhenUsed="0"/>
+    <w:lsdException w:name="Medium Grid 3 Accent 1" w:semiHidden="0" w:uiPriority="69" w:unhideWhenUsed="0"/>
+    <w:lsdException w:name="Dark List Accent 1" w:semiHidden="0" w:uiPriority="70" w:unhideWhenUsed="0"/>
+    <w:lsdException w:name="Colorful Shading Accent 1" w:semiHidden="0" w:uiPriority="71" w:unhideWhenUsed="0"/>
+    <w:lsdException w:name="Colorful List Accent 1" w:semiHidden="0" w:uiPriority="72" w:unhideWhenUsed="0"/>
+    <w:lsdException w:name="Colorful Grid Accent 1" w:semiHidden="0" w:uiPriority="73" w:unhideWhenUsed="0"/>
+    <w:lsdException w:name="Light Shading Accent 2" w:semiHidden="0" w:uiPriority="60" w:unhideWhenUsed="0"/>
+    <w:lsdException w:name="Light List Accent 2" w:semiHidden="0" w:uiPriority="61" w:unhideWhenUsed="0"/>
+    <w:lsdException w:name="Light Grid Accent 2" w:semiHidden="0" w:uiPriority="62" w:unhideWhenUsed="0"/>
+    <w:lsdException w:name="Medium Shading 1 Accent 2" w:semiHidden="0" w:uiPriority="63" w:unhideWhenUsed="0"/>
+    <w:lsdException w:name="Medium Shading 2 Accent 2" w:semiHidden="0" w:uiPriority="64" w:unhideWhenUsed="0"/>
+    <w:lsdException w:name="Medium List 1 Accent 2" w:semiHidden="0" w:uiPriority="65" w:unhideWhenUsed="0"/>
+    <w:lsdException w:name="Medium List 2 Accent 2" w:semiHidden="0" w:uiPriority="66" w:unhideWhenUsed="0"/>
+    <w:lsdException w:name="Medium Grid 1 Accent 2" w:semiHidden="0" w:uiPriority="67" w:unhideWhenUsed="0"/>
+    <w:lsdException w:name="Medium Grid 2 Accent 2" w:semiHidden="0" w:uiPriority="68" w:unhideWhenUsed="0"/>
+    <w:lsdException w:name="Medium Grid 3 Accent 2" w:semiHidden="0" w:uiPriority="69" w:unhideWhenUsed="0"/>
+    <w:lsdException w:name="Dark List Accent 2" w:semiHidden="0" w:uiPriority="70" w:unhideWhenUsed="0"/>
+    <w:lsdException w:name="Colorful Shading Accent 2" w:semiHidden="0" w:uiPriority="71" w:unhideWhenUsed="0"/>
+    <w:lsdException w:name="Colorful List Accent 2" w:semiHidden="0" w:uiPriority="72" w:unhideWhenUsed="0"/>
+    <w:lsdException w:name="Colorful Grid Accent 2" w:semiHidden="0" w:uiPriority="73" w:unhideWhenUsed="0"/>
+    <w:lsdException w:name="Light Shading Accent 3" w:semiHidden="0" w:uiPriority="60" w:unhideWhenUsed="0"/>
+    <w:lsdException w:name="Light List Accent 3" w:semiHidden="0" w:uiPriority="61" w:unhideWhenUsed="0"/>
+    <w:lsdException w:name="Light Grid Accent 3" w:semiHidden="0" w:uiPriority="62" w:unhideWhenUsed="0"/>
+    <w:lsdException w:name="Medium Shading 1 Accent 3" w:semiHidden="0" w:uiPriority="63" w:unhideWhenUsed="0"/>
+    <w:lsdException w:name="Medium Shading 2 Accent 3" w:semiHidden="0" w:uiPriority="64" w:unhideWhenUsed="0"/>
+    <w:lsdException w:name="Medium List 1 Accent 3" w:semiHidden="0" w:uiPriority="65" w:unhideWhenUsed="0"/>
+    <w:lsdException w:name="Medium List 2 Accent 3" w:semiHidden="0" w:uiPriority="66" w:unhideWhenUsed="0"/>
+    <w:lsdException w:name="Medium Grid 1 Accent 3" w:semiHidden="0" w:uiPriority="67" w:unhideWhenUsed="0"/>
+    <w:lsdException w:name="Medium Grid 2 Accent 3" w:semiHidden="0" w:uiPriority="68" w:unhideWhenUsed="0"/>
+    <w:lsdException w:name="Medium Grid 3 Accent 3" w:semiHidden="0" w:uiPriority="69" w:unhideWhenUsed="0"/>
+    <w:lsdException w:name="Dark List Accent 3" w:semiHidden="0" w:uiPriority="70" w:unhideWhenUsed="0"/>
+    <w:lsdException w:name="Colorful Shading Accent 3" w:semiHidden="0" w:uiPriority="71" w:unhideWhenUsed="0"/>
+    <w:lsdException w:name="Colorful List Accent 3" w:semiHidden="0" w:uiPriority="72" w:unhideWhenUsed="0"/>
+    <w:lsdException w:name="Colorful Grid Accent 3" w:semiHidden="0" w:uiPriority="73" w:unhideWhenUsed="0"/>
+    <w:lsdException w:name="Light Shading Accent 4" w:semiHidden="0" w:uiPriority="60" w:unhideWhenUsed="0"/>
+    <w:lsdException w:name="Light List Accent 4" w:semiHidden="0" w:uiPriority="61" w:unhideWhenUsed="0"/>
+    <w:lsdException w:name="Light Grid Accent 4" w:semiHidden="0" w:uiPriority="62" w:unhideWhenUsed="0"/>
+    <w:lsdException w:name="Medium Shading 1 Accent 4" w:semiHidden="0" w:uiPriority="63" w:unhideWhenUsed="0"/>
+    <w:lsdException w:name="Medium Shading 2 Accent 4" w:semiHidden="0" w:uiPriority="64" w:unhideWhenUsed="0"/>
+    <w:lsdException w:name="Medium List 1 Accent 4" w:semiHidden="0" w:uiPriority="65" w:unhideWhenUsed="0"/>
+    <w:lsdException w:name="Medium List 2 Accent 4" w:semiHidden="0" w:uiPriority="66" w:unhideWhenUsed="0"/>
+    <w:lsdException w:name="Medium Grid 1 Accent 4" w:semiHidden="0" w:uiPriority="67" w:unhideWhenUsed="0"/>
+    <w:lsdException w:name="Medium Grid 2 Accent 4" w:semiHidden="0" w:uiPriority="68" w:unhideWhenUsed="0"/>
+    <w:lsdException w:name="Medium Grid 3 Accent 4" w:semiHidden="0" w:uiPriority="69" w:unhideWhenUsed="0"/>
+    <w:lsdException w:name="Dark List Accent 4" w:semiHidden="0" w:uiPriority="70" w:unhideWhenUsed="0"/>
+    <w:lsdException w:name="Colorful Shading Accent 4" w:semiHidden="0" w:uiPriority="71" w:unhideWhenUsed="0"/>
+    <w:lsdException w:name="Colorful List Accent 4" w:semiHidden="0" w:uiPriority="72" w:unhideWhenUsed="0"/>
+    <w:lsdException w:name="Colorful Grid Accent 4" w:semiHidden="0" w:uiPriority="73" w:unhideWhenUsed="0"/>
+    <w:lsdException w:name="Light Shading Accent 5" w:semiHidden="0" w:uiPriority="60" w:unhideWhenUsed="0"/>
+    <w:lsdException w:name="Light List Accent 5" w:semiHidden="0" w:uiPriority="61" w:unhideWhenUsed="0"/>
+    <w:lsdException w:name="Light Grid Accent 5" w:semiHidden="0" w:uiPriority="62" w:unhideWhenUsed="0"/>
+    <w:lsdException w:name="Medium Shading 1 Accent 5" w:semiHidden="0" w:uiPriority="63" w:unhideWhenUsed="0"/>
+    <w:lsdException w:name="Medium Shading 2 Accent 5" w:semiHidden="0" w:uiPriority="64" w:unhideWhenUsed="0"/>
+    <w:lsdException w:name="Medium List 1 Accent 5" w:semiHidden="0" w:uiPriority="65" w:unhideWhenUsed="0"/>
+    <w:lsdException w:name="Medium List 2 Accent 5" w:semiHidden="0" w:uiPriority="66" w:unhideWhenUsed="0"/>
+    <w:lsdException w:name="Medium Grid 1 Accent 5" w:semiHidden="0" w:uiPriority="67" w:unhideWhenUsed="0"/>
+    <w:lsdException w:name="Medium Grid 2 Accent 5" w:semiHidden="0" w:uiPriority="68" w:unhideWhenUsed="0"/>
+    <w:lsdException w:name="Medium Grid 3 Accent 5" w:semiHidden="0" w:uiPriority="69" w:unhideWhenUsed="0"/>
+    <w:lsdException w:name="Dark List Accent 5" w:semiHidden="0" w:uiPriority="70" w:unhideWhenUsed="0"/>
+    <w:lsdException w:name="Colorful Shading Accent 5" w:semiHidden="0" w:uiPriority="71" w:unhideWhenUsed="0"/>
+    <w:lsdException w:name="Colorful List Accent 5" w:semiHidden="0" w:uiPriority="72" w:unhideWhenUsed="0"/>
+    <w:lsdException w:name="Colorful Grid Accent 5" w:semiHidden="0" w:uiPriority="73" w:unhideWhenUsed="0"/>
+    <w:lsdException w:name="Light Shading Accent 6" w:semiHidden="0" w:uiPriority="60" w:unhideWhenUsed="0"/>
+    <w:lsdException w:name="Light List Accent 6" w:semiHidden="0" w:uiPriority="61" w:unhideWhenUsed="0"/>
+    <w:lsdException w:name="Light Grid Accent 6" w:semiHidden="0" w:uiPriority="62" w:unhideWhenUsed="0"/>
+    <w:lsdException w:name="Medium Shading 1 Accent 6" w:semiHidden="0" w:uiPriority="63" w:unhideWhenUsed="0"/>
+    <w:lsdException w:name="Medium Shading 2 Accent 6" w:semiHidden="0" w:uiPriority="64" w:unhideWhenUsed="0"/>
+    <w:lsdException w:name="Medium List 1 Accent 6" w:semiHidden="0" w:uiPriority="65" w:unhideWhenUsed="0"/>
+    <w:lsdException w:name="Medium List 2 Accent 6" w:semiHidden="0" w:uiPriority="66" w:unhideWhenUsed="0"/>
+    <w:lsdException w:name="Medium Grid 1 Accent 6" w:semiHidden="0" w:uiPriority="67" w:unhideWhenUsed="0"/>
+    <w:lsdException w:name="Medium Grid 2 Accent 6" w:semiHidden="0" w:uiPriority="68" w:unhideWhenUsed="0"/>
+    <w:lsdException w:name="Medium Grid 3 Accent 6" w:semiHidden="0" w:uiPriority="69" w:unhideWhenUsed="0"/>
+    <w:lsdException w:name="Dark List Accent 6" w:semiHidden="0" w:uiPriority="70" w:unhideWhenUsed="0"/>
+    <w:lsdException w:name="Colorful Shading Accent 6" w:semiHidden="0" w:uiPriority="71" w:unhideWhenUsed="0"/>
+    <w:lsdException w:name="Colorful List Accent 6" w:semiHidden="0" w:uiPriority="72" w:unhideWhenUsed="0"/>
+    <w:lsdException w:name="Colorful Grid Accent 6" w:semiHidden="0" w:uiPriority="73" w:unhideWhenUsed="0"/>
+    <w:lsdException w:name="Subtle Emphasis" w:semiHidden="0" w:uiPriority="19" w:unhideWhenUsed="0" w:qFormat="1"/>
+    <w:lsdException w:name="Intense Emphasis" w:semiHidden="0" w:uiPriority="21" w:unhideWhenUsed="0" w:qFormat="1"/>
+    <w:lsdException w:name="Subtle Reference" w:semiHidden="0" w:uiPriority="31" w:unhideWhenUsed="0" w:qFormat="1"/>
+    <w:lsdException w:name="Intense Reference" w:semiHidden="0" w:uiPriority="32" w:unhideWhenUsed="0" w:qFormat="1"/>
+    <w:lsdException w:name="Book Title" w:semiHidden="0" w:uiPriority="33" w:unhideWhenUsed="0" w:qFormat="1"/>
+    <w:lsdException w:name="Bibliography" w:uiPriority="37"/>
+    <w:lsdException w:name="TOC Heading" w:uiPriority="39" w:qFormat="1"/>
+  </w:latentStyles>
+  <w:style w:type="paragraph" w:default="1" w:styleId="Standaard">
+    <w:name w:val="Normal"/>
+    <w:qFormat/>
+  </w:style>
+  <w:style w:type="paragraph" w:styleId="Kop1">
+    <w:name w:val="heading 1"/>
+    <w:basedOn w:val="Standaard"/>
+    <w:next w:val="Standaard"/>
+    <w:link w:val="Kop1Char"/>
+    <w:uiPriority w:val="9"/>
+    <w:qFormat/>
+    <w:rsid w:val="001906AA"/>
+    <w:pPr>
+      <w:keepNext/>
+      <w:keepLines/>
+      <w:spacing w:before="240" w:after="0"/>
+      <w:outlineLvl w:val="0"/>
+    </w:pPr>
+    <w:rPr>
+      <w:rFonts w:asciiTheme="majorHAnsi" w:eastAsiaTheme="majorEastAsia" w:hAnsiTheme="majorHAnsi" w:cstheme="majorBidi"/>
+      <w:color w:val="2E74B5" w:themeColor="accent1" w:themeShade="BF"/>
+      <w:sz w:val="32"/>
+      <w:szCs w:val="32"/>
+    </w:rPr>
+  </w:style>
+  <w:style w:type="paragraph" w:styleId="Kop2">
+    <w:name w:val="heading 2"/>
+    <w:basedOn w:val="Standaard"/>
+    <w:next w:val="Standaard"/>
+    <w:link w:val="Kop2Char"/>
+    <w:uiPriority w:val="9"/>
+    <w:unhideWhenUsed/>
+    <w:qFormat/>
+    <w:rsid w:val="001906AA"/>
+    <w:pPr>
+      <w:keepNext/>
+      <w:keepLines/>
+      <w:spacing w:before="40" w:after="0"/>
+      <w:outlineLvl w:val="1"/>
+    </w:pPr>
+    <w:rPr>
+      <w:rFonts w:asciiTheme="majorHAnsi" w:eastAsiaTheme="majorEastAsia" w:hAnsiTheme="majorHAnsi" w:cstheme="majorBidi"/>
+      <w:color w:val="2E74B5" w:themeColor="accent1" w:themeShade="BF"/>
+      <w:sz w:val="26"/>
+      <w:szCs w:val="26"/>
+    </w:rPr>
+  </w:style>
+  <w:style w:type="paragraph" w:styleId="Kop3">
+    <w:name w:val="heading 3"/>
+    <w:basedOn w:val="Standaard"/>
+    <w:next w:val="Standaard"/>
+    <w:link w:val="Kop3Char"/>
+    <w:uiPriority w:val="9"/>
+    <w:unhideWhenUsed/>
+    <w:qFormat/>
+    <w:rsid w:val="00071931"/>
+    <w:pPr>
+      <w:keepNext/>
+      <w:keepLines/>
+      <w:spacing w:before="40" w:after="0"/>
+      <w:outlineLvl w:val="2"/>
+    </w:pPr>
+    <w:rPr>
+      <w:rFonts w:asciiTheme="majorHAnsi" w:eastAsiaTheme="majorEastAsia" w:hAnsiTheme="majorHAnsi" w:cstheme="majorBidi"/>
+      <w:color w:val="1F4D78" w:themeColor="accent1" w:themeShade="7F"/>
+      <w:sz w:val="24"/>
+      <w:szCs w:val="24"/>
+    </w:rPr>
+  </w:style>
+  <w:style w:type="character" w:default="1" w:styleId="Standaardalinea-lettertype">
+    <w:name w:val="Default Paragraph Font"/>
+    <w:uiPriority w:val="1"/>
+    <w:semiHidden/>
+    <w:unhideWhenUsed/>
+  </w:style>
+  <w:style w:type="table" w:default="1" w:styleId="Standaardtabel">
+    <w:name w:val="Normal Table"/>
+    <w:uiPriority w:val="99"/>
+    <w:semiHidden/>
+    <w:unhideWhenUsed/>
+    <w:tblPr>
+      <w:tblInd w:w="0" w:type="dxa"/>
+      <w:tblCellMar>
+        <w:top w:w="0" w:type="dxa"/>
+        <w:left w:w="108" w:type="dxa"/>
+        <w:bottom w:w="0" w:type="dxa"/>
+        <w:right w:w="108" w:type="dxa"/>
+      </w:tblCellMar>
+    </w:tblPr>
+  </w:style>
+  <w:style w:type="numbering" w:default="1" w:styleId="Geenlijst">
+    <w:name w:val="No List"/>
+    <w:uiPriority w:val="99"/>
+    <w:semiHidden/>
+    <w:unhideWhenUsed/>
+  </w:style>
+  <w:style w:type="character" w:customStyle="1" w:styleId="Kop1Char">
+    <w:name w:val="Kop 1 Char"/>
+    <w:basedOn w:val="Standaardalinea-lettertype"/>
+    <w:link w:val="Kop1"/>
+    <w:uiPriority w:val="9"/>
+    <w:rsid w:val="001906AA"/>
+    <w:rPr>
+      <w:rFonts w:asciiTheme="majorHAnsi" w:eastAsiaTheme="majorEastAsia" w:hAnsiTheme="majorHAnsi" w:cstheme="majorBidi"/>
+      <w:color w:val="2E74B5" w:themeColor="accent1" w:themeShade="BF"/>
+      <w:sz w:val="32"/>
+      <w:szCs w:val="32"/>
+    </w:rPr>
+  </w:style>
+  <w:style w:type="paragraph" w:styleId="Titel">
+    <w:name w:val="Title"/>
+    <w:basedOn w:val="Standaard"/>
+    <w:next w:val="Standaard"/>
+    <w:link w:val="TitelChar"/>
+    <w:uiPriority w:val="10"/>
+    <w:qFormat/>
+    <w:rsid w:val="001906AA"/>
+    <w:pPr>
+      <w:spacing w:after="0" w:line="240" w:lineRule="auto"/>
+      <w:contextualSpacing/>
+    </w:pPr>
+    <w:rPr>
+      <w:rFonts w:asciiTheme="majorHAnsi" w:eastAsiaTheme="majorEastAsia" w:hAnsiTheme="majorHAnsi" w:cstheme="majorBidi"/>
+      <w:spacing w:val="-10"/>
+      <w:kern w:val="28"/>
+      <w:sz w:val="56"/>
+      <w:szCs w:val="56"/>
+    </w:rPr>
+  </w:style>
+  <w:style w:type="character" w:customStyle="1" w:styleId="TitelChar">
+    <w:name w:val="Titel Char"/>
+    <w:basedOn w:val="Standaardalinea-lettertype"/>
+    <w:link w:val="Titel"/>
+    <w:uiPriority w:val="10"/>
+    <w:rsid w:val="001906AA"/>
+    <w:rPr>
+      <w:rFonts w:asciiTheme="majorHAnsi" w:eastAsiaTheme="majorEastAsia" w:hAnsiTheme="majorHAnsi" w:cstheme="majorBidi"/>
+      <w:spacing w:val="-10"/>
+      <w:kern w:val="28"/>
+      <w:sz w:val="56"/>
+      <w:szCs w:val="56"/>
+    </w:rPr>
+  </w:style>
+  <w:style w:type="character" w:customStyle="1" w:styleId="Kop2Char">
+    <w:name w:val="Kop 2 Char"/>
+    <w:basedOn w:val="Standaardalinea-lettertype"/>
+    <w:link w:val="Kop2"/>
+    <w:uiPriority w:val="9"/>
+    <w:rsid w:val="001906AA"/>
+    <w:rPr>
+      <w:rFonts w:asciiTheme="majorHAnsi" w:eastAsiaTheme="majorEastAsia" w:hAnsiTheme="majorHAnsi" w:cstheme="majorBidi"/>
+      <w:color w:val="2E74B5" w:themeColor="accent1" w:themeShade="BF"/>
+      <w:sz w:val="26"/>
+      <w:szCs w:val="26"/>
+    </w:rPr>
+  </w:style>
+  <w:style w:type="paragraph" w:styleId="Kopvaninhoudsopgave">
+    <w:name w:val="TOC Heading"/>
+    <w:basedOn w:val="Kop1"/>
+    <w:next w:val="Standaard"/>
+    <w:uiPriority w:val="39"/>
+    <w:unhideWhenUsed/>
+    <w:qFormat/>
+    <w:rsid w:val="005239D5"/>
+    <w:pPr>
+      <w:outlineLvl w:val="9"/>
+    </w:pPr>
+    <w:rPr>
+      <w:lang w:val="en-US"/>
+    </w:rPr>
+  </w:style>
+  <w:style w:type="paragraph" w:styleId="Inhopg1">
+    <w:name w:val="toc 1"/>
+    <w:basedOn w:val="Standaard"/>
+    <w:next w:val="Standaard"/>
+    <w:autoRedefine/>
+    <w:uiPriority w:val="39"/>
+    <w:unhideWhenUsed/>
+    <w:rsid w:val="005239D5"/>
+    <w:pPr>
+      <w:spacing w:after="100"/>
+    </w:pPr>
+  </w:style>
+  <w:style w:type="paragraph" w:styleId="Inhopg2">
+    <w:name w:val="toc 2"/>
+    <w:basedOn w:val="Standaard"/>
+    <w:next w:val="Standaard"/>
+    <w:autoRedefine/>
+    <w:uiPriority w:val="39"/>
+    <w:unhideWhenUsed/>
+    <w:rsid w:val="005239D5"/>
+    <w:pPr>
+      <w:spacing w:after="100"/>
+      <w:ind w:left="220"/>
+    </w:pPr>
+  </w:style>
+  <w:style w:type="character" w:styleId="Hyperlink">
+    <w:name w:val="Hyperlink"/>
+    <w:basedOn w:val="Standaardalinea-lettertype"/>
+    <w:uiPriority w:val="99"/>
+    <w:unhideWhenUsed/>
+    <w:rsid w:val="005239D5"/>
+    <w:rPr>
+      <w:color w:val="0563C1" w:themeColor="hyperlink"/>
+      <w:u w:val="single"/>
+    </w:rPr>
+  </w:style>
+  <w:style w:type="paragraph" w:styleId="Lijstalinea">
+    <w:name w:val="List Paragraph"/>
+    <w:basedOn w:val="Standaard"/>
+    <w:uiPriority w:val="34"/>
+    <w:qFormat/>
+    <w:rsid w:val="009E003B"/>
+    <w:pPr>
+      <w:ind w:left="720"/>
+      <w:contextualSpacing/>
+    </w:pPr>
+  </w:style>
+  <w:style w:type="paragraph" w:styleId="Ballontekst">
+    <w:name w:val="Balloon Text"/>
+    <w:basedOn w:val="Standaard"/>
+    <w:link w:val="BallontekstChar"/>
+    <w:uiPriority w:val="99"/>
+    <w:semiHidden/>
+    <w:unhideWhenUsed/>
+    <w:rsid w:val="009E003B"/>
+    <w:pPr>
+      <w:spacing w:after="0" w:line="240" w:lineRule="auto"/>
+    </w:pPr>
+    <w:rPr>
+      <w:rFonts w:ascii="Segoe UI" w:hAnsi="Segoe UI" w:cs="Segoe UI"/>
+      <w:sz w:val="18"/>
+      <w:szCs w:val="18"/>
+    </w:rPr>
+  </w:style>
+  <w:style w:type="character" w:customStyle="1" w:styleId="BallontekstChar">
+    <w:name w:val="Ballontekst Char"/>
+    <w:basedOn w:val="Standaardalinea-lettertype"/>
+    <w:link w:val="Ballontekst"/>
+    <w:uiPriority w:val="99"/>
+    <w:semiHidden/>
+    <w:rsid w:val="009E003B"/>
+    <w:rPr>
+      <w:rFonts w:ascii="Segoe UI" w:hAnsi="Segoe UI" w:cs="Segoe UI"/>
+      <w:sz w:val="18"/>
+      <w:szCs w:val="18"/>
+    </w:rPr>
+  </w:style>
+  <w:style w:type="character" w:customStyle="1" w:styleId="Kop3Char">
+    <w:name w:val="Kop 3 Char"/>
+    <w:basedOn w:val="Standaardalinea-lettertype"/>
+    <w:link w:val="Kop3"/>
+    <w:uiPriority w:val="9"/>
+    <w:rsid w:val="00071931"/>
+    <w:rPr>
+      <w:rFonts w:asciiTheme="majorHAnsi" w:eastAsiaTheme="majorEastAsia" w:hAnsiTheme="majorHAnsi" w:cstheme="majorBidi"/>
+      <w:color w:val="1F4D78" w:themeColor="accent1" w:themeShade="7F"/>
+      <w:sz w:val="24"/>
+      <w:szCs w:val="24"/>
+    </w:rPr>
+  </w:style>
+  <w:style w:type="paragraph" w:styleId="Inhopg3">
+    <w:name w:val="toc 3"/>
+    <w:basedOn w:val="Standaard"/>
+    <w:next w:val="Standaard"/>
     <w:autoRedefine/>
     <w:uiPriority w:val="39"/>
     <w:unhideWhenUsed/>
@@ -5137,7 +5238,7 @@
   <a:extraClrSchemeLst/>
   <a:extLst>
     <a:ext uri="{05A4C25C-085E-4340-85A3-A5531E510DB2}">
-      <thm15:themeFamily xmlns:thm15="http://schemas.microsoft.com/office/thememl/2012/main" name="Office Theme" id="{62F939B6-93AF-4DB8-9C6B-D6C7DFDC589F}" vid="{4A3C46E8-61CC-4603-A589-7422A47A8E4A}"/>
+      <thm15:themeFamily xmlns:thm15="http://schemas.microsoft.com/office/thememl/2012/main" xmlns="" name="Office Theme" id="{62F939B6-93AF-4DB8-9C6B-D6C7DFDC589F}" vid="{4A3C46E8-61CC-4603-A589-7422A47A8E4A}"/>
     </a:ext>
   </a:extLst>
 </a:theme>
@@ -5148,7 +5249,7 @@
 </file>
 
 <file path=customXml/itemProps1.xml><?xml version="1.0" encoding="utf-8"?>
-<ds:datastoreItem xmlns:ds="http://schemas.openxmlformats.org/officeDocument/2006/customXml" ds:itemID="{E8232754-9F18-453C-90ED-4E55CE0A4A60}">
+<ds:datastoreItem xmlns:ds="http://schemas.openxmlformats.org/officeDocument/2006/customXml" ds:itemID="{3365DE5A-5A98-4B4D-9CB0-3F2C02815A1B}">
   <ds:schemaRefs>
     <ds:schemaRef ds:uri="http://schemas.openxmlformats.org/officeDocument/2006/bibliography"/>
   </ds:schemaRefs>

</xml_diff>